<commit_message>
draft 1 for pdf
</commit_message>
<xml_diff>
--- a/Light of Nadi Astrology Jul Issue/Working files/balaji garu.docx
+++ b/Light of Nadi Astrology Jul Issue/Working files/balaji garu.docx
@@ -1,6 +1,6 @@
 
 <file path=word/document.xml><?xml version="1.0" encoding="utf-8"?>
-<w:document xmlns:wpc="http://schemas.microsoft.com/office/word/2010/wordprocessingCanvas" xmlns:cx="http://schemas.microsoft.com/office/drawing/2014/chartex" xmlns:cx1="http://schemas.microsoft.com/office/drawing/2015/9/8/chartex" xmlns:cx2="http://schemas.microsoft.com/office/drawing/2015/10/21/chartex" xmlns:cx3="http://schemas.microsoft.com/office/drawing/2016/5/9/chartex" xmlns:cx4="http://schemas.microsoft.com/office/drawing/2016/5/10/chartex" xmlns:cx5="http://schemas.microsoft.com/office/drawing/2016/5/11/chartex" xmlns:cx6="http://schemas.microsoft.com/office/drawing/2016/5/12/chartex" xmlns:cx7="http://schemas.microsoft.com/office/drawing/2016/5/13/chartex" xmlns:cx8="http://schemas.microsoft.com/office/drawing/2016/5/14/chartex" xmlns:mc="http://schemas.openxmlformats.org/markup-compatibility/2006" xmlns:aink="http://schemas.microsoft.com/office/drawing/2016/ink" xmlns:am3d="http://schemas.microsoft.com/office/drawing/2017/model3d" xmlns:o="urn:schemas-microsoft-com:office:office" xmlns:r="http://schemas.openxmlformats.org/officeDocument/2006/relationships" xmlns:m="http://schemas.openxmlformats.org/officeDocument/2006/math" xmlns:v="urn:schemas-microsoft-com:vml" xmlns:wp14="http://schemas.microsoft.com/office/word/2010/wordprocessingDrawing" xmlns:wp="http://schemas.openxmlformats.org/drawingml/2006/wordprocessingDrawing" xmlns:w10="urn:schemas-microsoft-com:office:word" xmlns:w="http://schemas.openxmlformats.org/wordprocessingml/2006/main" xmlns:w14="http://schemas.microsoft.com/office/word/2010/wordml" xmlns:w15="http://schemas.microsoft.com/office/word/2012/wordml" xmlns:w16cex="http://schemas.microsoft.com/office/word/2018/wordml/cex" xmlns:w16cid="http://schemas.microsoft.com/office/word/2016/wordml/cid" xmlns:w16="http://schemas.microsoft.com/office/word/2018/wordml" xmlns:w16sdtdh="http://schemas.microsoft.com/office/word/2020/wordml/sdtdatahash" xmlns:w16se="http://schemas.microsoft.com/office/word/2015/wordml/symex" xmlns:wpg="http://schemas.microsoft.com/office/word/2010/wordprocessingGroup" xmlns:wpi="http://schemas.microsoft.com/office/word/2010/wordprocessingInk" xmlns:wne="http://schemas.microsoft.com/office/word/2006/wordml" xmlns:wps="http://schemas.microsoft.com/office/word/2010/wordprocessingShape" mc:Ignorable="w14 w15 w16se w16cid w16 w16cex w16sdtdh wp14">
+<w:document xmlns:wpc="http://schemas.microsoft.com/office/word/2010/wordprocessingCanvas" xmlns:cx="http://schemas.microsoft.com/office/drawing/2014/chartex" xmlns:cx1="http://schemas.microsoft.com/office/drawing/2015/9/8/chartex" xmlns:cx2="http://schemas.microsoft.com/office/drawing/2015/10/21/chartex" xmlns:cx3="http://schemas.microsoft.com/office/drawing/2016/5/9/chartex" xmlns:cx4="http://schemas.microsoft.com/office/drawing/2016/5/10/chartex" xmlns:cx5="http://schemas.microsoft.com/office/drawing/2016/5/11/chartex" xmlns:cx6="http://schemas.microsoft.com/office/drawing/2016/5/12/chartex" xmlns:cx7="http://schemas.microsoft.com/office/drawing/2016/5/13/chartex" xmlns:cx8="http://schemas.microsoft.com/office/drawing/2016/5/14/chartex" xmlns:mc="http://schemas.openxmlformats.org/markup-compatibility/2006" xmlns:aink="http://schemas.microsoft.com/office/drawing/2016/ink" xmlns:am3d="http://schemas.microsoft.com/office/drawing/2017/model3d" xmlns:o="urn:schemas-microsoft-com:office:office" xmlns:r="http://schemas.openxmlformats.org/officeDocument/2006/relationships" xmlns:m="http://schemas.openxmlformats.org/officeDocument/2006/math" xmlns:v="urn:schemas-microsoft-com:vml" xmlns:wp14="http://schemas.microsoft.com/office/word/2010/wordprocessingDrawing" xmlns:wp="http://schemas.openxmlformats.org/drawingml/2006/wordprocessingDrawing" xmlns:w10="urn:schemas-microsoft-com:office:word" xmlns:w="http://schemas.openxmlformats.org/wordprocessingml/2006/main" xmlns:w14="http://schemas.microsoft.com/office/word/2010/wordml" xmlns:w15="http://schemas.microsoft.com/office/word/2012/wordml" xmlns:w16cex="http://schemas.microsoft.com/office/word/2018/wordml/cex" xmlns:w16cid="http://schemas.microsoft.com/office/word/2016/wordml/cid" xmlns:w16="http://schemas.microsoft.com/office/word/2018/wordml" xmlns:w16se="http://schemas.microsoft.com/office/word/2015/wordml/symex" xmlns:wpg="http://schemas.microsoft.com/office/word/2010/wordprocessingGroup" xmlns:wpi="http://schemas.microsoft.com/office/word/2010/wordprocessingInk" xmlns:wne="http://schemas.microsoft.com/office/word/2006/wordml" xmlns:wps="http://schemas.microsoft.com/office/word/2010/wordprocessingShape" mc:Ignorable="w14 w15 w16se w16cid w16 w16cex wp14">
   <w:body>
     <w:p>
       <w:pPr>
@@ -4570,7 +4570,17 @@
           <w:sz w:val="24"/>
           <w:szCs w:val="24"/>
         </w:rPr>
-        <w:t>ided if Saturn is connected to V</w:t>
+        <w:t xml:space="preserve">ided if Saturn is connected to </w:t>
+      </w:r>
+      <w:r>
+        <w:rPr>
+          <w:rFonts w:ascii="Trebuchet MS" w:hAnsi="Trebuchet MS" w:cs="Times New Roman"/>
+          <w:color w:val="000000" w:themeColor="text1"/>
+          <w:sz w:val="24"/>
+          <w:szCs w:val="24"/>
+        </w:rPr>
+        <w:lastRenderedPageBreak/>
+        <w:t>V</w:t>
       </w:r>
       <w:r>
         <w:rPr>
@@ -4698,78 +4708,2867 @@
         <w:contextualSpacing w:val="0"/>
         <w:jc w:val="both"/>
         <w:rPr>
-          <w:rFonts w:ascii="Times New Roman" w:hAnsi="Times New Roman" w:cs="Times New Roman"/>
-          <w:color w:val="000000" w:themeColor="text1"/>
-          <w:sz w:val="36"/>
-          <w:szCs w:val="36"/>
-        </w:rPr>
-      </w:pPr>
-      <w:r>
-        <w:rPr>
-          <w:rFonts w:ascii="Trebuchet MS" w:hAnsi="Trebuchet MS" w:cs="Times New Roman"/>
-          <w:color w:val="000000" w:themeColor="text1"/>
-          <w:sz w:val="24"/>
-          <w:szCs w:val="24"/>
+          <w:rFonts w:ascii="Trebuchet MS" w:hAnsi="Trebuchet MS" w:cs="Times New Roman"/>
+          <w:color w:val="000000" w:themeColor="text1"/>
+          <w:sz w:val="24"/>
+          <w:szCs w:val="24"/>
+        </w:rPr>
+      </w:pPr>
+      <w:r>
+        <w:rPr>
+          <w:rFonts w:ascii="Trebuchet MS" w:hAnsi="Trebuchet MS" w:cs="Times New Roman"/>
+          <w:color w:val="000000" w:themeColor="text1"/>
+          <w:sz w:val="24"/>
+          <w:szCs w:val="24"/>
+        </w:rPr>
+        <w:t>Hence,</w:t>
+      </w:r>
+      <w:r>
+        <w:rPr>
+          <w:rFonts w:ascii="Trebuchet MS" w:hAnsi="Trebuchet MS" w:cs="Times New Roman"/>
+          <w:color w:val="000000" w:themeColor="text1"/>
+          <w:sz w:val="24"/>
+          <w:szCs w:val="24"/>
+        </w:rPr>
+        <w:t xml:space="preserve"> I conclude that while matching horoscopes for mutual </w:t>
+      </w:r>
+      <w:r>
+        <w:rPr>
+          <w:rFonts w:ascii="Trebuchet MS" w:hAnsi="Trebuchet MS" w:cs="Times New Roman"/>
+          <w:color w:val="000000" w:themeColor="text1"/>
+          <w:sz w:val="24"/>
+          <w:szCs w:val="24"/>
+        </w:rPr>
+        <w:t>compatibility</w:t>
+      </w:r>
+      <w:r>
+        <w:rPr>
+          <w:rFonts w:ascii="Trebuchet MS" w:hAnsi="Trebuchet MS" w:cs="Times New Roman"/>
+          <w:color w:val="000000" w:themeColor="text1"/>
+          <w:sz w:val="24"/>
+          <w:szCs w:val="24"/>
+        </w:rPr>
+        <w:t xml:space="preserve"> utmost care should be taken and </w:t>
+      </w:r>
+      <w:r>
+        <w:rPr>
+          <w:rFonts w:ascii="Trebuchet MS" w:hAnsi="Trebuchet MS" w:cs="Times New Roman"/>
+          <w:color w:val="000000" w:themeColor="text1"/>
+          <w:sz w:val="24"/>
+          <w:szCs w:val="24"/>
+        </w:rPr>
+        <w:t xml:space="preserve">the charts should be analysed in depth </w:t>
+      </w:r>
+      <w:r>
+        <w:rPr>
+          <w:rFonts w:ascii="Trebuchet MS" w:hAnsi="Trebuchet MS" w:cs="Times New Roman"/>
+          <w:color w:val="000000" w:themeColor="text1"/>
+          <w:sz w:val="24"/>
+          <w:szCs w:val="24"/>
+        </w:rPr>
+        <w:t>in a holistic manner</w:t>
+      </w:r>
+      <w:r>
+        <w:rPr>
+          <w:rFonts w:ascii="Trebuchet MS" w:hAnsi="Trebuchet MS" w:cs="Times New Roman"/>
+          <w:color w:val="000000" w:themeColor="text1"/>
+          <w:sz w:val="24"/>
+          <w:szCs w:val="24"/>
+        </w:rPr>
+        <w:t>.</w:t>
+      </w:r>
+    </w:p>
+    <w:p>
+      <w:pPr>
+        <w:rPr>
+          <w:rFonts w:ascii="Trebuchet MS" w:hAnsi="Trebuchet MS" w:cs="Times New Roman"/>
+          <w:color w:val="000000" w:themeColor="text1"/>
+          <w:sz w:val="24"/>
+          <w:szCs w:val="24"/>
+        </w:rPr>
+      </w:pPr>
+      <w:r>
+        <w:rPr>
+          <w:rFonts w:ascii="Trebuchet MS" w:hAnsi="Trebuchet MS" w:cs="Times New Roman"/>
+          <w:color w:val="000000" w:themeColor="text1"/>
+          <w:sz w:val="24"/>
+          <w:szCs w:val="24"/>
+        </w:rPr>
+        <w:br w:type="page"/>
+      </w:r>
+    </w:p>
+    <w:p>
+      <w:pPr>
+        <w:pStyle w:val="Heading1"/>
+        <w:spacing w:line="360" w:lineRule="auto"/>
+        <w:jc w:val="center"/>
+        <w:rPr>
+          <w:b/>
+          <w:bCs/>
+          <w:color w:val="auto"/>
+        </w:rPr>
+      </w:pPr>
+      <w:r>
+        <w:rPr>
+          <w:b/>
+          <w:bCs/>
+          <w:color w:val="auto"/>
         </w:rPr>
         <w:lastRenderedPageBreak/>
-        <w:t>Hence,</w:t>
-      </w:r>
-      <w:r>
-        <w:rPr>
-          <w:rFonts w:ascii="Trebuchet MS" w:hAnsi="Trebuchet MS" w:cs="Times New Roman"/>
-          <w:color w:val="000000" w:themeColor="text1"/>
-          <w:sz w:val="24"/>
-          <w:szCs w:val="24"/>
-        </w:rPr>
-        <w:t xml:space="preserve"> I conclude that while matching horoscopes for mutual </w:t>
-      </w:r>
-      <w:r>
-        <w:rPr>
-          <w:rFonts w:ascii="Trebuchet MS" w:hAnsi="Trebuchet MS" w:cs="Times New Roman"/>
-          <w:color w:val="000000" w:themeColor="text1"/>
-          <w:sz w:val="24"/>
-          <w:szCs w:val="24"/>
-        </w:rPr>
-        <w:t>compatibility</w:t>
-      </w:r>
-      <w:r>
-        <w:rPr>
-          <w:rFonts w:ascii="Trebuchet MS" w:hAnsi="Trebuchet MS" w:cs="Times New Roman"/>
-          <w:color w:val="000000" w:themeColor="text1"/>
-          <w:sz w:val="24"/>
-          <w:szCs w:val="24"/>
-        </w:rPr>
-        <w:t xml:space="preserve"> utmost care should be taken and </w:t>
-      </w:r>
-      <w:r>
-        <w:rPr>
-          <w:rFonts w:ascii="Trebuchet MS" w:hAnsi="Trebuchet MS" w:cs="Times New Roman"/>
-          <w:color w:val="000000" w:themeColor="text1"/>
-          <w:sz w:val="24"/>
-          <w:szCs w:val="24"/>
-        </w:rPr>
-        <w:t xml:space="preserve">the charts should be analysed in depth </w:t>
-      </w:r>
-      <w:r>
-        <w:rPr>
-          <w:rFonts w:ascii="Trebuchet MS" w:hAnsi="Trebuchet MS" w:cs="Times New Roman"/>
-          <w:color w:val="000000" w:themeColor="text1"/>
-          <w:sz w:val="24"/>
-          <w:szCs w:val="24"/>
-        </w:rPr>
-        <w:t>in a holistic manner</w:t>
-      </w:r>
-      <w:r>
-        <w:rPr>
-          <w:rFonts w:ascii="Trebuchet MS" w:hAnsi="Trebuchet MS" w:cs="Times New Roman"/>
-          <w:color w:val="000000" w:themeColor="text1"/>
+        <w:t>Rain fall Prediction Through Kartevahana Method of Vedic Astrology</w:t>
+      </w:r>
+    </w:p>
+    <w:p>
+      <w:pPr>
+        <w:rPr>
+          <w:i/>
+          <w:iCs/>
+          <w:sz w:val="20"/>
+          <w:szCs w:val="20"/>
+        </w:rPr>
+      </w:pPr>
+      <w:r>
+        <w:rPr>
+          <w:rFonts w:ascii="Trebuchet MS" w:hAnsi="Trebuchet MS" w:cs="Times New Roman"/>
+          <w:i/>
+          <w:iCs/>
+        </w:rPr>
+        <w:t xml:space="preserve">ML. </w:t>
+      </w:r>
+      <w:proofErr w:type="spellStart"/>
+      <w:r>
+        <w:rPr>
+          <w:rFonts w:ascii="Trebuchet MS" w:hAnsi="Trebuchet MS" w:cs="Times New Roman"/>
+          <w:i/>
+          <w:iCs/>
+        </w:rPr>
+        <w:t>Arvinda</w:t>
+      </w:r>
+      <w:proofErr w:type="spellEnd"/>
+      <w:r>
+        <w:rPr>
+          <w:rFonts w:ascii="Trebuchet MS" w:hAnsi="Trebuchet MS" w:cs="Times New Roman"/>
+          <w:i/>
+          <w:iCs/>
+        </w:rPr>
+        <w:t xml:space="preserve"> Swamy</w:t>
+      </w:r>
+    </w:p>
+    <w:p>
+      <w:pPr>
+        <w:spacing w:after="120" w:line="360" w:lineRule="auto"/>
+        <w:jc w:val="both"/>
+        <w:rPr>
+          <w:rFonts w:ascii="Trebuchet MS" w:hAnsi="Trebuchet MS" w:cs="Times New Roman"/>
+          <w:sz w:val="24"/>
+          <w:szCs w:val="24"/>
+        </w:rPr>
+      </w:pPr>
+      <w:r>
+        <w:rPr>
+          <w:rFonts w:ascii="Trebuchet MS" w:hAnsi="Trebuchet MS" w:cs="Times New Roman"/>
+          <w:sz w:val="24"/>
+          <w:szCs w:val="24"/>
+        </w:rPr>
+        <w:t>Ancient scholars of India studied the 5 elements of nature Agni (Fire), Bhoomi (Earth), Vayu (Air), Jalamu (Water) and Akshamu (Sky) much before the now so-called modern science of Astrometeorology. Continuous observations of Celestial bodies and its effect on human’s life on earth were observed Through ages.  they devised the rules based on the movement of luminaries like sun and moon and the planets Venus, Mars, Jupiter, Saturn and Chaya Grahas Rahu and Ketu which are the nodes of the Moon in Nakshatra Rashis or Zodiac signs.</w:t>
+      </w:r>
+    </w:p>
+    <w:p>
+      <w:pPr>
+        <w:spacing w:after="120" w:line="360" w:lineRule="auto"/>
+        <w:jc w:val="both"/>
+        <w:rPr>
+          <w:rFonts w:ascii="Trebuchet MS" w:hAnsi="Trebuchet MS" w:cs="Times New Roman"/>
+          <w:sz w:val="24"/>
+          <w:szCs w:val="24"/>
+        </w:rPr>
+      </w:pPr>
+      <w:r>
+        <w:rPr>
+          <w:rFonts w:ascii="Trebuchet MS" w:hAnsi="Trebuchet MS" w:cs="Times New Roman"/>
+          <w:sz w:val="24"/>
+          <w:szCs w:val="24"/>
+        </w:rPr>
+        <w:t>For the benefit of mankind their observations and finding are given in the form of slokas in scriptures. All the events which are occurring on the earth are due to effect of celestial bodies. Based on the movement and positions in particular nakshatra rashis they devised the method of predicting the rains well in advance without the need of sophisticated instrument like satellites and Radars in those days.</w:t>
+      </w:r>
+    </w:p>
+    <w:p>
+      <w:pPr>
+        <w:shd w:val="clear" w:color="auto" w:fill="FFFFFF"/>
+        <w:spacing w:after="120" w:line="360" w:lineRule="auto"/>
+        <w:jc w:val="both"/>
+        <w:rPr>
+          <w:rFonts w:ascii="Trebuchet MS" w:hAnsi="Trebuchet MS" w:cs="Times New Roman"/>
+          <w:color w:val="222222"/>
+          <w:sz w:val="24"/>
+          <w:szCs w:val="24"/>
+        </w:rPr>
+      </w:pPr>
+      <w:r>
+        <w:rPr>
+          <w:rFonts w:ascii="Trebuchet MS" w:hAnsi="Trebuchet MS" w:cs="Times New Roman"/>
+          <w:color w:val="222222"/>
+          <w:sz w:val="24"/>
+          <w:szCs w:val="24"/>
+        </w:rPr>
+        <w:t>Food is the main source of all the activities of living creatures in the world without food nothing can survive and sustain. Different types of foods and food products are generated by Agriculture and it is the main source of lively hood for more than 70 % population in India. Farming and agricultural practices done by farmers are solely dependent on rains and it will directly and indirectly effect the wellbeing of the society and economy of the country.</w:t>
+      </w:r>
+    </w:p>
+    <w:p>
+      <w:pPr>
+        <w:shd w:val="clear" w:color="auto" w:fill="FFFFFF"/>
+        <w:spacing w:after="120" w:line="360" w:lineRule="auto"/>
+        <w:jc w:val="both"/>
+        <w:rPr>
+          <w:rFonts w:ascii="Trebuchet MS" w:hAnsi="Trebuchet MS" w:cs="Times New Roman"/>
+          <w:color w:val="222222"/>
+          <w:sz w:val="24"/>
+          <w:szCs w:val="24"/>
+        </w:rPr>
+      </w:pPr>
+      <w:r>
+        <w:rPr>
+          <w:rFonts w:ascii="Trebuchet MS" w:hAnsi="Trebuchet MS" w:cs="Times New Roman"/>
+          <w:color w:val="222222"/>
+          <w:sz w:val="24"/>
+          <w:szCs w:val="24"/>
+        </w:rPr>
+        <w:t>Farmers start farming from the onset of Rainy season / Monsoon in India. Rainfall dynamics will completely change the entire Agricultural practices like ploughing the soil, sowing the seeds, harvest and storing the crops will be dependent on timing of rain, nature of rain and quantity of rains.</w:t>
+      </w:r>
+    </w:p>
+    <w:p>
+      <w:pPr>
+        <w:shd w:val="clear" w:color="auto" w:fill="FFFFFF"/>
+        <w:spacing w:after="120" w:line="360" w:lineRule="auto"/>
+        <w:jc w:val="both"/>
+        <w:rPr>
+          <w:rFonts w:ascii="Trebuchet MS" w:hAnsi="Trebuchet MS" w:cs="Times New Roman"/>
+          <w:color w:val="222222"/>
+          <w:sz w:val="24"/>
+          <w:szCs w:val="24"/>
+        </w:rPr>
+      </w:pPr>
+      <w:r>
+        <w:rPr>
+          <w:rFonts w:ascii="Trebuchet MS" w:hAnsi="Trebuchet MS" w:cs="Times New Roman"/>
+          <w:color w:val="222222"/>
+          <w:sz w:val="24"/>
+          <w:szCs w:val="24"/>
+        </w:rPr>
+        <w:t>Fertile lands, Quality seeds, man power, and good agricultural practices all are useless if we don’t have rains. If rainfall and quantity of rain is predicted in advance we can decide when to plough the soil, sowing seeds and nature of crops to be cultivated based on rainfall. Prediction of rainfall in advance has many advantages for farmers based on these they can decide which crops to be cultivated, Land area of cultivation, ideal time to start agricultural practices and precautions for harvesting and storing the crops. Rainfall prediction will not only improve the production and quality of crops but also minimize the agricultural expenses and debts of the farmers.</w:t>
+      </w:r>
+    </w:p>
+    <w:p>
+      <w:pPr>
+        <w:pStyle w:val="NormalWeb"/>
+        <w:shd w:val="clear" w:color="auto" w:fill="FFFFFF"/>
+        <w:spacing w:before="0" w:beforeAutospacing="0" w:after="120" w:afterAutospacing="0" w:line="360" w:lineRule="auto"/>
+        <w:jc w:val="both"/>
+        <w:textAlignment w:val="baseline"/>
+        <w:rPr>
+          <w:rFonts w:ascii="Trebuchet MS" w:hAnsi="Trebuchet MS"/>
+          <w:b/>
+          <w:bCs/>
+          <w:color w:val="000000"/>
+        </w:rPr>
+      </w:pPr>
+      <w:r>
+        <w:rPr>
+          <w:rFonts w:ascii="Trebuchet MS" w:hAnsi="Trebuchet MS"/>
+          <w:b/>
+          <w:bCs/>
+          <w:color w:val="000000"/>
+        </w:rPr>
+        <w:t>India's climate is affected by Monsoon/Seasonal winds:</w:t>
+      </w:r>
+    </w:p>
+    <w:p>
+      <w:pPr>
+        <w:pStyle w:val="NormalWeb"/>
+        <w:shd w:val="clear" w:color="auto" w:fill="FFFFFF"/>
+        <w:spacing w:before="0" w:beforeAutospacing="0" w:after="120" w:afterAutospacing="0" w:line="360" w:lineRule="auto"/>
+        <w:jc w:val="both"/>
+        <w:textAlignment w:val="baseline"/>
+        <w:rPr>
+          <w:rFonts w:ascii="Trebuchet MS" w:hAnsi="Trebuchet MS"/>
+          <w:color w:val="000000"/>
+        </w:rPr>
+      </w:pPr>
+      <w:r>
+        <w:rPr>
+          <w:rFonts w:ascii="Trebuchet MS" w:hAnsi="Trebuchet MS"/>
+          <w:color w:val="000000"/>
+        </w:rPr>
+        <w:t xml:space="preserve">South-west monsoon which blows from Arabian Sea and Bay of Bengal Sea to land after crossing the Indian Ocean bringing most of the rain in the country during June to September known as </w:t>
+      </w:r>
+      <w:r>
+        <w:rPr>
+          <w:rFonts w:ascii="Trebuchet MS" w:hAnsi="Trebuchet MS"/>
+          <w:color w:val="000000"/>
+        </w:rPr>
+        <w:lastRenderedPageBreak/>
+        <w:t>summer monsoon. Northeast monsoon (Post Monsoon) is from October to December in Southern Peninsula and is commonly known as Winter Monsoon which blows from land to Sea.</w:t>
+      </w:r>
+    </w:p>
+    <w:p>
+      <w:pPr>
+        <w:spacing w:after="120" w:line="360" w:lineRule="auto"/>
+        <w:jc w:val="both"/>
+        <w:rPr>
+          <w:rFonts w:ascii="Trebuchet MS" w:hAnsi="Trebuchet MS" w:cs="Times New Roman"/>
+          <w:color w:val="222222"/>
+          <w:sz w:val="24"/>
+          <w:szCs w:val="24"/>
+        </w:rPr>
+      </w:pPr>
+      <w:r>
+        <w:rPr>
+          <w:rFonts w:ascii="Trebuchet MS" w:hAnsi="Trebuchet MS" w:cs="Times New Roman"/>
+          <w:b/>
+          <w:bCs/>
+          <w:color w:val="222222"/>
+          <w:sz w:val="24"/>
+          <w:szCs w:val="24"/>
+        </w:rPr>
+        <w:t>Rain fall Prediction methods:</w:t>
+      </w:r>
+    </w:p>
+    <w:p>
+      <w:pPr>
+        <w:spacing w:after="120" w:line="360" w:lineRule="auto"/>
+        <w:jc w:val="both"/>
+        <w:rPr>
+          <w:rFonts w:ascii="Trebuchet MS" w:hAnsi="Trebuchet MS"/>
+          <w:sz w:val="24"/>
+          <w:szCs w:val="24"/>
+        </w:rPr>
+      </w:pPr>
+      <w:r>
+        <w:rPr>
+          <w:rFonts w:ascii="Trebuchet MS" w:hAnsi="Trebuchet MS" w:cs="Times New Roman"/>
+          <w:sz w:val="24"/>
+          <w:szCs w:val="24"/>
+        </w:rPr>
+        <w:t>Rainfall and prosperity of crops can be studied by predicting Monsoon/ Rainfall.</w:t>
+      </w:r>
+      <w:r>
+        <w:rPr>
+          <w:rFonts w:ascii="Trebuchet MS" w:hAnsi="Trebuchet MS" w:cs="Times New Roman"/>
+          <w:color w:val="222222"/>
+          <w:sz w:val="24"/>
+          <w:szCs w:val="24"/>
+        </w:rPr>
+        <w:t xml:space="preserve"> Several prediction methods are given by great saints by </w:t>
+      </w:r>
+      <w:proofErr w:type="spellStart"/>
+      <w:r>
+        <w:rPr>
+          <w:rFonts w:ascii="Trebuchet MS" w:hAnsi="Trebuchet MS" w:cs="Times New Roman"/>
+          <w:color w:val="222222"/>
+          <w:sz w:val="24"/>
+          <w:szCs w:val="24"/>
+        </w:rPr>
+        <w:t>Varahami</w:t>
+      </w:r>
+      <w:r>
+        <w:rPr>
+          <w:rFonts w:ascii="Trebuchet MS" w:hAnsi="Trebuchet MS" w:cs="Times New Roman"/>
+          <w:color w:val="222222"/>
+          <w:sz w:val="24"/>
+          <w:szCs w:val="24"/>
+        </w:rPr>
+        <w:t>hi</w:t>
+      </w:r>
+      <w:r>
+        <w:rPr>
+          <w:rFonts w:ascii="Trebuchet MS" w:hAnsi="Trebuchet MS" w:cs="Times New Roman"/>
+          <w:color w:val="222222"/>
+          <w:sz w:val="24"/>
+          <w:szCs w:val="24"/>
+        </w:rPr>
+        <w:t>ra</w:t>
+      </w:r>
+      <w:proofErr w:type="spellEnd"/>
+      <w:r>
+        <w:rPr>
+          <w:rFonts w:ascii="Trebuchet MS" w:hAnsi="Trebuchet MS" w:cs="Times New Roman"/>
+          <w:color w:val="222222"/>
+          <w:sz w:val="24"/>
+          <w:szCs w:val="24"/>
+        </w:rPr>
+        <w:t>, Parashara, Gargamuni and others in several texts for the welfare of the society.</w:t>
+      </w:r>
+      <w:r>
+        <w:rPr>
+          <w:rFonts w:ascii="Trebuchet MS" w:hAnsi="Trebuchet MS" w:cs="Times New Roman"/>
+          <w:sz w:val="24"/>
+          <w:szCs w:val="24"/>
+        </w:rPr>
+        <w:t xml:space="preserve"> There are several methods in predicting the rains in a particular area depending upon the geographical conditions of the place. 1.Kartevahana method based on the sun and moon Transitions 2. Sapthadnadi, 3. Arudra Pravesham, 4. Nakshatra Prasna, and Jagadlagnam.  Based on the type of method used rainfall can be predict/forecast rains ranging from 1 day to 2 days (Short range) weeks (Medium range) and whole rainy season (Long range). Rainfall and type of crops suitable are also predicted based upon the 60 Year Telugu calendar names, based on the position of Jupiter also rainfall predictions were done. Few methods based on observation of 1 to 3 days in Aashad month (Ashadi Yoga) When Moon transit into Swathi (Swathi Yoga), Rohini (Rohini yoga) and Mrugashira nakshatras can predict the rain fall for that whole year and the types of crops can be grown or crops which can survive during that period are also used for prediction.</w:t>
+      </w:r>
+      <w:r>
+        <w:rPr>
+          <w:rFonts w:ascii="Trebuchet MS" w:hAnsi="Trebuchet MS"/>
+          <w:sz w:val="24"/>
+          <w:szCs w:val="24"/>
+        </w:rPr>
+        <w:t xml:space="preserve"> </w:t>
+      </w:r>
+    </w:p>
+    <w:p>
+      <w:pPr>
+        <w:tabs>
+          <w:tab w:val="left" w:pos="7630"/>
+        </w:tabs>
+        <w:spacing w:after="120" w:line="360" w:lineRule="auto"/>
+        <w:jc w:val="both"/>
+        <w:rPr>
+          <w:rFonts w:ascii="Trebuchet MS" w:hAnsi="Trebuchet MS" w:cs="Times New Roman"/>
+          <w:sz w:val="24"/>
+          <w:szCs w:val="24"/>
+        </w:rPr>
+      </w:pPr>
+      <w:r>
+        <w:rPr>
+          <w:rFonts w:ascii="Trebuchet MS" w:hAnsi="Trebuchet MS" w:cs="Times New Roman"/>
+          <w:sz w:val="24"/>
+          <w:szCs w:val="24"/>
+        </w:rPr>
+        <w:t xml:space="preserve">Farmers will start the agricultural work depending upon the monsoon. Paddy crops and few other crops need more water and cultivators will look for monsoon rainfall. Rainy season in India start with the onset of South-West monsoon, generally begin in late May or early June month and ends in the month of September. Rainfall season starts with the sun entry into Gemini sign (Airy Sign) in Mrugasira Nakshatra and further movement of Sun in watery sign cancer will improve the rainfall. In India Rainy season will be for a period of 4 months from June to October. South west monsoon provides more rains in different regions of India whereas North -East monsoons also give rains but the amount of rainfall will be very low when compared to the North -East monsoon rainfall. </w:t>
+      </w:r>
+    </w:p>
+    <w:p>
+      <w:pPr>
+        <w:shd w:val="clear" w:color="auto" w:fill="FFFFFF"/>
+        <w:spacing w:after="120" w:line="360" w:lineRule="auto"/>
+        <w:jc w:val="both"/>
+        <w:rPr>
+          <w:rFonts w:ascii="Trebuchet MS" w:hAnsi="Trebuchet MS" w:cs="Times New Roman"/>
+          <w:b/>
+          <w:bCs/>
+          <w:color w:val="222222"/>
+          <w:sz w:val="24"/>
+          <w:szCs w:val="24"/>
+        </w:rPr>
+      </w:pPr>
+      <w:r>
+        <w:rPr>
+          <w:rFonts w:ascii="Trebuchet MS" w:hAnsi="Trebuchet MS" w:cs="Times New Roman"/>
+          <w:b/>
+          <w:bCs/>
+          <w:color w:val="222222"/>
+          <w:sz w:val="24"/>
+          <w:szCs w:val="24"/>
+        </w:rPr>
+        <w:t>Kartevahana method for predicting rainfall:</w:t>
+      </w:r>
+    </w:p>
+    <w:p>
+      <w:pPr>
+        <w:shd w:val="clear" w:color="auto" w:fill="FFFFFF"/>
+        <w:spacing w:after="120" w:line="360" w:lineRule="auto"/>
+        <w:jc w:val="both"/>
+        <w:rPr>
+          <w:rFonts w:ascii="Trebuchet MS" w:hAnsi="Trebuchet MS" w:cs="Times New Roman"/>
+          <w:color w:val="000000" w:themeColor="text1"/>
+          <w:sz w:val="24"/>
+          <w:szCs w:val="24"/>
+        </w:rPr>
+      </w:pPr>
+      <w:r>
+        <w:rPr>
+          <w:rFonts w:ascii="Trebuchet MS" w:hAnsi="Trebuchet MS" w:cs="Times New Roman"/>
+          <w:color w:val="000000" w:themeColor="text1"/>
+          <w:sz w:val="24"/>
+          <w:szCs w:val="24"/>
+        </w:rPr>
+        <w:t xml:space="preserve">Kartevahana rainfall prediction method is widely used in many parts of the country and it is very popular among farmers especially in southern states of India. Karte will give the status of the amount of rainfall for 14 days. method will not precisely tell on which day rain will be there but it will indicate the total amount of rain fall for that place based on </w:t>
+      </w:r>
+      <w:r>
+        <w:rPr>
+          <w:rFonts w:ascii="Trebuchet MS" w:hAnsi="Trebuchet MS" w:cs="Times New Roman"/>
+          <w:color w:val="000000" w:themeColor="text1"/>
+          <w:sz w:val="24"/>
+          <w:szCs w:val="24"/>
+        </w:rPr>
+        <w:t>which</w:t>
+      </w:r>
+      <w:r>
+        <w:rPr>
+          <w:rFonts w:ascii="Trebuchet MS" w:hAnsi="Trebuchet MS" w:cs="Times New Roman"/>
+          <w:color w:val="000000" w:themeColor="text1"/>
+          <w:sz w:val="24"/>
+          <w:szCs w:val="24"/>
+        </w:rPr>
+        <w:t xml:space="preserve"> farmers will decide the farming practices like plough the soil, planting crops, harvesting crops and storing.</w:t>
+      </w:r>
+    </w:p>
+    <w:p>
+      <w:pPr>
+        <w:shd w:val="clear" w:color="auto" w:fill="FFFFFF"/>
+        <w:spacing w:after="120" w:line="360" w:lineRule="auto"/>
+        <w:jc w:val="both"/>
+        <w:rPr>
+          <w:rFonts w:ascii="Trebuchet MS" w:hAnsi="Trebuchet MS" w:cs="Times New Roman"/>
+          <w:color w:val="222222"/>
+          <w:sz w:val="24"/>
+          <w:szCs w:val="24"/>
+        </w:rPr>
+      </w:pPr>
+      <w:r>
+        <w:rPr>
+          <w:rFonts w:ascii="Trebuchet MS" w:hAnsi="Trebuchet MS" w:cs="Times New Roman"/>
+          <w:color w:val="000000" w:themeColor="text1"/>
+          <w:sz w:val="24"/>
+          <w:szCs w:val="24"/>
+        </w:rPr>
+        <w:t xml:space="preserve">Kartevahana method involves tracking sun movement/ entry time in different nakshatras (each sign is about 30 degrees and Sun moves 1 degree per day and completes 30 days for each sign and covers entire zodiac of 360 degrees in 12 months). In every sign there will be 9 Nakshatra padas </w:t>
+      </w:r>
+      <w:r>
+        <w:rPr>
+          <w:rFonts w:ascii="Trebuchet MS" w:hAnsi="Trebuchet MS" w:cs="Times New Roman"/>
+          <w:color w:val="000000" w:themeColor="text1"/>
+          <w:sz w:val="24"/>
+          <w:szCs w:val="24"/>
+        </w:rPr>
+        <w:lastRenderedPageBreak/>
+        <w:t xml:space="preserve">and 4 padas make one nakshatra spanning about 13.20 degrees per nakshatra. In each sign there will be 3 Nakshatras either in combination of 2 complete nakshatras and 1 incomplete nakshatra spreading to another sign. </w:t>
+      </w:r>
+      <w:r>
+        <w:rPr>
+          <w:rFonts w:ascii="Trebuchet MS" w:hAnsi="Trebuchet MS" w:cs="Times New Roman"/>
+          <w:color w:val="222222"/>
+          <w:sz w:val="24"/>
+          <w:szCs w:val="24"/>
+        </w:rPr>
+        <w:t>Entry of sun in particular Nakshatra and Moon Nakshatras at that time will give particular karte vahana. Each kartevahana has some value based on that value rainfall can be forecasted well in advance.</w:t>
+      </w:r>
+    </w:p>
+    <w:p>
+      <w:pPr>
+        <w:shd w:val="clear" w:color="auto" w:fill="FFFFFF"/>
+        <w:spacing w:after="120" w:line="360" w:lineRule="auto"/>
+        <w:jc w:val="both"/>
+        <w:rPr>
+          <w:rFonts w:ascii="Trebuchet MS" w:hAnsi="Trebuchet MS" w:cs="Times New Roman"/>
+          <w:color w:val="222222"/>
+          <w:sz w:val="24"/>
+          <w:szCs w:val="24"/>
+        </w:rPr>
+      </w:pPr>
+      <w:r>
+        <w:rPr>
+          <w:rFonts w:ascii="Trebuchet MS" w:hAnsi="Trebuchet MS" w:cs="Times New Roman"/>
+          <w:color w:val="222222"/>
+          <w:sz w:val="24"/>
+          <w:szCs w:val="24"/>
+        </w:rPr>
+        <w:t>There are 2 methods for predicting rainfall based on the karte/ sun entry into particular nakshatra</w:t>
+      </w:r>
+    </w:p>
+    <w:p>
+      <w:pPr>
+        <w:shd w:val="clear" w:color="auto" w:fill="FFFFFF"/>
+        <w:spacing w:after="120" w:line="360" w:lineRule="auto"/>
+        <w:jc w:val="both"/>
+        <w:rPr>
+          <w:rFonts w:ascii="Trebuchet MS" w:hAnsi="Trebuchet MS" w:cs="Times New Roman"/>
+          <w:b/>
+          <w:bCs/>
+          <w:color w:val="222222"/>
+          <w:sz w:val="24"/>
+          <w:szCs w:val="24"/>
+        </w:rPr>
+      </w:pPr>
+      <w:r>
+        <w:rPr>
+          <w:rFonts w:ascii="Trebuchet MS" w:hAnsi="Trebuchet MS" w:cs="Times New Roman"/>
+          <w:b/>
+          <w:bCs/>
+          <w:color w:val="222222"/>
+          <w:sz w:val="24"/>
+          <w:szCs w:val="24"/>
+        </w:rPr>
+        <w:t>Method:1</w:t>
+      </w:r>
+    </w:p>
+    <w:p>
+      <w:pPr>
+        <w:shd w:val="clear" w:color="auto" w:fill="FFFFFF"/>
+        <w:spacing w:after="120" w:line="360" w:lineRule="auto"/>
+        <w:jc w:val="both"/>
+        <w:rPr>
+          <w:rFonts w:ascii="Trebuchet MS" w:hAnsi="Trebuchet MS" w:cs="Times New Roman"/>
+          <w:color w:val="222222"/>
+          <w:sz w:val="24"/>
+          <w:szCs w:val="24"/>
+        </w:rPr>
+      </w:pPr>
+      <w:r>
+        <w:rPr>
+          <w:rFonts w:ascii="Trebuchet MS" w:hAnsi="Trebuchet MS" w:cs="Times New Roman"/>
+          <w:color w:val="222222"/>
+          <w:sz w:val="24"/>
+          <w:szCs w:val="24"/>
+        </w:rPr>
+        <w:t>Kartevahana is the means of finding the amount of rainfall prediction at particular location for a period of 2 weeks in advance. This method involves tracking of Sun entry time into particular nakshatra and counting 27 nakshatras from sun entry time in a particular nakshatra in the zodiac sign to the moon nakshatra and the value obtained will be divided by 9 will give the kartevahana and each kartevahana represent certain amount of rainfall.</w:t>
+      </w:r>
+    </w:p>
+    <w:p>
+      <w:pPr>
+        <w:tabs>
+          <w:tab w:val="left" w:pos="7630"/>
+        </w:tabs>
+        <w:spacing w:after="120" w:line="360" w:lineRule="auto"/>
+        <w:jc w:val="center"/>
+        <w:rPr>
+          <w:rFonts w:ascii="Trebuchet MS" w:hAnsi="Trebuchet MS" w:cs="Times New Roman"/>
+          <w:b/>
+          <w:bCs/>
+          <w:sz w:val="24"/>
+          <w:szCs w:val="24"/>
+        </w:rPr>
+      </w:pPr>
+      <w:r>
+        <w:rPr>
+          <w:rFonts w:ascii="Trebuchet MS" w:hAnsi="Trebuchet MS" w:cs="Times New Roman"/>
+          <w:b/>
+          <w:bCs/>
+          <w:sz w:val="24"/>
+          <w:szCs w:val="24"/>
+        </w:rPr>
+        <w:drawing>
+          <wp:inline distT="0" distB="0" distL="0" distR="0" wp14:anchorId="33D00C99" wp14:editId="4F8011E3">
+            <wp:extent cx="5731510" cy="2555240"/>
+            <wp:effectExtent l="0" t="0" r="2540" b="0"/>
+            <wp:docPr id="4" name="Picture 4"/>
+            <wp:cNvGraphicFramePr>
+              <a:graphicFrameLocks xmlns:a="http://schemas.openxmlformats.org/drawingml/2006/main" noChangeAspect="1"/>
+            </wp:cNvGraphicFramePr>
+            <a:graphic xmlns:a="http://schemas.openxmlformats.org/drawingml/2006/main">
+              <a:graphicData uri="http://schemas.openxmlformats.org/drawingml/2006/picture">
+                <pic:pic xmlns:pic="http://schemas.openxmlformats.org/drawingml/2006/picture">
+                  <pic:nvPicPr>
+                    <pic:cNvPr id="1" name=""/>
+                    <pic:cNvPicPr/>
+                  </pic:nvPicPr>
+                  <pic:blipFill>
+                    <a:blip r:embed="rId9"/>
+                    <a:stretch>
+                      <a:fillRect/>
+                    </a:stretch>
+                  </pic:blipFill>
+                  <pic:spPr>
+                    <a:xfrm>
+                      <a:off x="0" y="0"/>
+                      <a:ext cx="5731510" cy="2555240"/>
+                    </a:xfrm>
+                    <a:prstGeom prst="rect">
+                      <a:avLst/>
+                    </a:prstGeom>
+                  </pic:spPr>
+                </pic:pic>
+              </a:graphicData>
+            </a:graphic>
+          </wp:inline>
+        </w:drawing>
+      </w:r>
+    </w:p>
+    <w:p>
+      <w:pPr>
+        <w:tabs>
+          <w:tab w:val="left" w:pos="7630"/>
+        </w:tabs>
+        <w:spacing w:after="120" w:line="360" w:lineRule="auto"/>
+        <w:jc w:val="both"/>
+        <w:rPr>
+          <w:rFonts w:ascii="Trebuchet MS" w:hAnsi="Trebuchet MS" w:cs="Times New Roman"/>
+          <w:sz w:val="24"/>
+          <w:szCs w:val="24"/>
+        </w:rPr>
+      </w:pPr>
+      <w:r>
+        <w:rPr>
+          <w:rFonts w:ascii="Trebuchet MS" w:hAnsi="Trebuchet MS" w:cs="Times New Roman"/>
+          <w:b/>
+          <w:bCs/>
+          <w:sz w:val="24"/>
+          <w:szCs w:val="24"/>
+        </w:rPr>
+        <w:t>Method:2</w:t>
+      </w:r>
+      <w:r>
+        <w:rPr>
+          <w:rFonts w:ascii="Trebuchet MS" w:hAnsi="Trebuchet MS" w:cs="Times New Roman"/>
+          <w:sz w:val="24"/>
+          <w:szCs w:val="24"/>
+        </w:rPr>
+        <w:t xml:space="preserve"> Karte prediction based on Nakshatra lingam (Gender)</w:t>
+      </w:r>
+    </w:p>
+    <w:p>
+      <w:pPr>
+        <w:tabs>
+          <w:tab w:val="left" w:pos="7630"/>
+        </w:tabs>
+        <w:spacing w:after="120" w:line="360" w:lineRule="auto"/>
+        <w:jc w:val="both"/>
+        <w:rPr>
+          <w:rFonts w:ascii="Trebuchet MS" w:hAnsi="Trebuchet MS" w:cs="Times New Roman"/>
+          <w:sz w:val="24"/>
+          <w:szCs w:val="24"/>
+        </w:rPr>
+      </w:pPr>
+      <w:r>
+        <w:rPr>
+          <w:rFonts w:ascii="Trebuchet MS" w:hAnsi="Trebuchet MS" w:cs="Times New Roman"/>
+          <w:sz w:val="24"/>
+          <w:szCs w:val="24"/>
+        </w:rPr>
+        <w:t>This method based on the Genders of Sun and Moon Nakshatras at the time of sun entry into particular karte will also predict the rainfall for particular location. The given below table shows the genders of the nakshatras.</w:t>
+      </w:r>
+    </w:p>
+    <w:p>
+      <w:pPr>
+        <w:tabs>
+          <w:tab w:val="left" w:pos="7630"/>
+        </w:tabs>
+        <w:spacing w:after="120" w:line="360" w:lineRule="auto"/>
+        <w:jc w:val="center"/>
+        <w:rPr>
+          <w:rFonts w:ascii="Trebuchet MS" w:hAnsi="Trebuchet MS" w:cs="Times New Roman"/>
+          <w:sz w:val="24"/>
+          <w:szCs w:val="24"/>
+          <w:lang w:val="en-US"/>
+        </w:rPr>
+      </w:pPr>
+      <w:r>
+        <w:rPr>
+          <w:rFonts w:ascii="Trebuchet MS" w:hAnsi="Trebuchet MS" w:cs="Times New Roman"/>
+          <w:sz w:val="24"/>
+          <w:szCs w:val="24"/>
+          <w:lang w:val="en-US"/>
+        </w:rPr>
+        <w:lastRenderedPageBreak/>
+        <w:drawing>
+          <wp:inline distT="0" distB="0" distL="0" distR="0" wp14:anchorId="7F3B162A" wp14:editId="18CE4E42">
+            <wp:extent cx="5731510" cy="2236470"/>
+            <wp:effectExtent l="0" t="0" r="2540" b="0"/>
+            <wp:docPr id="2" name="Picture 2"/>
+            <wp:cNvGraphicFramePr>
+              <a:graphicFrameLocks xmlns:a="http://schemas.openxmlformats.org/drawingml/2006/main" noChangeAspect="1"/>
+            </wp:cNvGraphicFramePr>
+            <a:graphic xmlns:a="http://schemas.openxmlformats.org/drawingml/2006/main">
+              <a:graphicData uri="http://schemas.openxmlformats.org/drawingml/2006/picture">
+                <pic:pic xmlns:pic="http://schemas.openxmlformats.org/drawingml/2006/picture">
+                  <pic:nvPicPr>
+                    <pic:cNvPr id="1" name=""/>
+                    <pic:cNvPicPr/>
+                  </pic:nvPicPr>
+                  <pic:blipFill>
+                    <a:blip r:embed="rId10"/>
+                    <a:stretch>
+                      <a:fillRect/>
+                    </a:stretch>
+                  </pic:blipFill>
+                  <pic:spPr>
+                    <a:xfrm>
+                      <a:off x="0" y="0"/>
+                      <a:ext cx="5731510" cy="2236470"/>
+                    </a:xfrm>
+                    <a:prstGeom prst="rect">
+                      <a:avLst/>
+                    </a:prstGeom>
+                  </pic:spPr>
+                </pic:pic>
+              </a:graphicData>
+            </a:graphic>
+          </wp:inline>
+        </w:drawing>
+      </w:r>
+    </w:p>
+    <w:p>
+      <w:pPr>
+        <w:tabs>
+          <w:tab w:val="left" w:pos="7630"/>
+        </w:tabs>
+        <w:spacing w:after="120" w:line="360" w:lineRule="auto"/>
+        <w:jc w:val="both"/>
+        <w:rPr>
+          <w:rFonts w:ascii="Trebuchet MS" w:hAnsi="Trebuchet MS" w:cs="Times New Roman"/>
+          <w:sz w:val="24"/>
+          <w:szCs w:val="24"/>
+          <w:lang w:val="en-US"/>
+        </w:rPr>
+      </w:pPr>
+      <w:r>
+        <w:rPr>
+          <w:rFonts w:ascii="Trebuchet MS" w:hAnsi="Trebuchet MS" w:cs="Times New Roman"/>
+          <w:sz w:val="24"/>
+          <w:szCs w:val="24"/>
+          <w:lang w:val="en-US"/>
+        </w:rPr>
+        <w:t>Based on knowing the genders of the sun and moon nakshatras on a particular day also we can predict the climatic conditions on that day and taken into consideration of the particular location climatology. Given below table provided climatic conditions and rainfall based on the season and geographic climatic conditions.</w:t>
+      </w:r>
+    </w:p>
+    <w:p>
+      <w:pPr>
+        <w:tabs>
+          <w:tab w:val="left" w:pos="7630"/>
+        </w:tabs>
+        <w:spacing w:after="120" w:line="360" w:lineRule="auto"/>
+        <w:jc w:val="both"/>
+        <w:rPr>
+          <w:rFonts w:ascii="Trebuchet MS" w:hAnsi="Trebuchet MS" w:cs="Times New Roman"/>
+          <w:sz w:val="24"/>
+          <w:szCs w:val="24"/>
+          <w:lang w:val="en-US"/>
+        </w:rPr>
+      </w:pPr>
+    </w:p>
+    <w:p>
+      <w:pPr>
+        <w:spacing w:after="120" w:line="360" w:lineRule="auto"/>
+        <w:jc w:val="center"/>
+        <w:rPr>
+          <w:rFonts w:ascii="Trebuchet MS" w:hAnsi="Trebuchet MS" w:cs="Times New Roman"/>
+          <w:color w:val="222222"/>
+          <w:sz w:val="24"/>
+          <w:szCs w:val="24"/>
+          <w:lang w:val="en-US"/>
+        </w:rPr>
+      </w:pPr>
+      <w:r>
+        <w:rPr>
+          <w:rFonts w:ascii="Trebuchet MS" w:hAnsi="Trebuchet MS" w:cs="Times New Roman"/>
+          <w:color w:val="222222"/>
+          <w:sz w:val="24"/>
+          <w:szCs w:val="24"/>
+          <w:lang w:val="en-US"/>
+        </w:rPr>
+        <w:drawing>
+          <wp:inline distT="0" distB="0" distL="0" distR="0" wp14:anchorId="3D9CFD56" wp14:editId="4AAFB165">
+            <wp:extent cx="5731510" cy="1707515"/>
+            <wp:effectExtent l="0" t="0" r="2540" b="6985"/>
+            <wp:docPr id="3" name="Picture 3"/>
+            <wp:cNvGraphicFramePr>
+              <a:graphicFrameLocks xmlns:a="http://schemas.openxmlformats.org/drawingml/2006/main" noChangeAspect="1"/>
+            </wp:cNvGraphicFramePr>
+            <a:graphic xmlns:a="http://schemas.openxmlformats.org/drawingml/2006/main">
+              <a:graphicData uri="http://schemas.openxmlformats.org/drawingml/2006/picture">
+                <pic:pic xmlns:pic="http://schemas.openxmlformats.org/drawingml/2006/picture">
+                  <pic:nvPicPr>
+                    <pic:cNvPr id="1" name=""/>
+                    <pic:cNvPicPr/>
+                  </pic:nvPicPr>
+                  <pic:blipFill>
+                    <a:blip r:embed="rId11"/>
+                    <a:stretch>
+                      <a:fillRect/>
+                    </a:stretch>
+                  </pic:blipFill>
+                  <pic:spPr>
+                    <a:xfrm>
+                      <a:off x="0" y="0"/>
+                      <a:ext cx="5731510" cy="1707515"/>
+                    </a:xfrm>
+                    <a:prstGeom prst="rect">
+                      <a:avLst/>
+                    </a:prstGeom>
+                  </pic:spPr>
+                </pic:pic>
+              </a:graphicData>
+            </a:graphic>
+          </wp:inline>
+        </w:drawing>
+      </w:r>
+    </w:p>
+    <w:p>
+      <w:pPr>
+        <w:shd w:val="clear" w:color="auto" w:fill="FFFFFF"/>
+        <w:spacing w:after="120" w:line="360" w:lineRule="auto"/>
+        <w:jc w:val="both"/>
+        <w:rPr>
+          <w:rFonts w:ascii="Trebuchet MS" w:hAnsi="Trebuchet MS" w:cs="Times New Roman"/>
+          <w:color w:val="000000" w:themeColor="text1"/>
+          <w:sz w:val="24"/>
+          <w:szCs w:val="24"/>
+        </w:rPr>
+      </w:pPr>
+      <w:r>
+        <w:rPr>
+          <w:rFonts w:ascii="Trebuchet MS" w:hAnsi="Trebuchet MS" w:cs="Times New Roman"/>
+          <w:color w:val="000000" w:themeColor="text1"/>
+          <w:sz w:val="24"/>
+          <w:szCs w:val="24"/>
+        </w:rPr>
+        <w:t>The day of Sun entry in these signs is to be noted from one sun rise to the next day sun rise. If the day happens to be Monday, Thursday and Friday, very good rainfall and crop production can be expected.</w:t>
+      </w:r>
+    </w:p>
+    <w:p>
+      <w:pPr>
+        <w:shd w:val="clear" w:color="auto" w:fill="FFFFFF"/>
+        <w:spacing w:after="120" w:line="360" w:lineRule="auto"/>
+        <w:jc w:val="both"/>
+        <w:rPr>
+          <w:rFonts w:ascii="Trebuchet MS" w:hAnsi="Trebuchet MS" w:cs="Times New Roman"/>
+          <w:color w:val="000000" w:themeColor="text1"/>
+          <w:sz w:val="24"/>
+          <w:szCs w:val="24"/>
+        </w:rPr>
+      </w:pPr>
+      <w:r>
+        <w:rPr>
+          <w:rFonts w:ascii="Trebuchet MS" w:hAnsi="Trebuchet MS" w:cs="Times New Roman"/>
+          <w:color w:val="000000" w:themeColor="text1"/>
+          <w:sz w:val="24"/>
+          <w:szCs w:val="24"/>
+        </w:rPr>
+        <w:t>If the day happens to be on Wednesday, undue winds would occur and scatter the clouds. As a result, less rains would be experienced and prices rise due to scarcity of food grains.  If the day happens to be on Sunday, Tuesday and Saturday, medium rainfall would occur and scarcity of food grains would happen as a result. We have to check this for all the above 4 signs and arrive at the prediction connected with each of them.</w:t>
+      </w:r>
+    </w:p>
+    <w:p>
+      <w:pPr>
+        <w:shd w:val="clear" w:color="auto" w:fill="FFFFFF"/>
+        <w:spacing w:after="120" w:line="360" w:lineRule="auto"/>
+        <w:jc w:val="both"/>
+        <w:rPr>
+          <w:rFonts w:ascii="Trebuchet MS" w:hAnsi="Trebuchet MS" w:cs="Times New Roman"/>
+          <w:color w:val="000000" w:themeColor="text1"/>
+          <w:sz w:val="24"/>
+          <w:szCs w:val="24"/>
+        </w:rPr>
+      </w:pPr>
+      <w:r>
+        <w:rPr>
+          <w:rFonts w:ascii="Trebuchet MS" w:hAnsi="Trebuchet MS" w:cs="Times New Roman"/>
+          <w:color w:val="000000" w:themeColor="text1"/>
+          <w:sz w:val="24"/>
+          <w:szCs w:val="24"/>
+        </w:rPr>
+        <w:t>Based on Kartevahana method rainfall prediction for the Telugu year plavanama samvatsara (2021- 2022) was done.</w:t>
+      </w:r>
+    </w:p>
+    <w:p>
+      <w:pPr>
+        <w:shd w:val="clear" w:color="auto" w:fill="FFFFFF"/>
+        <w:spacing w:after="120" w:line="360" w:lineRule="auto"/>
+        <w:jc w:val="center"/>
+        <w:rPr>
+          <w:rFonts w:ascii="Trebuchet MS" w:hAnsi="Trebuchet MS" w:cs="Times New Roman"/>
+          <w:color w:val="222222"/>
+          <w:sz w:val="24"/>
+          <w:szCs w:val="24"/>
+          <w:highlight w:val="yellow"/>
+        </w:rPr>
+      </w:pPr>
+      <w:r>
+        <w:rPr>
+          <w:rFonts w:ascii="Trebuchet MS" w:hAnsi="Trebuchet MS" w:cs="Times New Roman"/>
+          <w:color w:val="222222"/>
+          <w:sz w:val="24"/>
+          <w:szCs w:val="24"/>
+        </w:rPr>
+        <w:lastRenderedPageBreak/>
+        <w:drawing>
+          <wp:inline distT="0" distB="0" distL="0" distR="0" wp14:anchorId="513551C6" wp14:editId="058EE9DB">
+            <wp:extent cx="5731510" cy="3647440"/>
+            <wp:effectExtent l="0" t="0" r="2540" b="0"/>
+            <wp:docPr id="5" name="Picture 5"/>
+            <wp:cNvGraphicFramePr>
+              <a:graphicFrameLocks xmlns:a="http://schemas.openxmlformats.org/drawingml/2006/main" noChangeAspect="1"/>
+            </wp:cNvGraphicFramePr>
+            <a:graphic xmlns:a="http://schemas.openxmlformats.org/drawingml/2006/main">
+              <a:graphicData uri="http://schemas.openxmlformats.org/drawingml/2006/picture">
+                <pic:pic xmlns:pic="http://schemas.openxmlformats.org/drawingml/2006/picture">
+                  <pic:nvPicPr>
+                    <pic:cNvPr id="1" name=""/>
+                    <pic:cNvPicPr/>
+                  </pic:nvPicPr>
+                  <pic:blipFill>
+                    <a:blip r:embed="rId12"/>
+                    <a:stretch>
+                      <a:fillRect/>
+                    </a:stretch>
+                  </pic:blipFill>
+                  <pic:spPr>
+                    <a:xfrm>
+                      <a:off x="0" y="0"/>
+                      <a:ext cx="5731510" cy="3647440"/>
+                    </a:xfrm>
+                    <a:prstGeom prst="rect">
+                      <a:avLst/>
+                    </a:prstGeom>
+                  </pic:spPr>
+                </pic:pic>
+              </a:graphicData>
+            </a:graphic>
+          </wp:inline>
+        </w:drawing>
+      </w:r>
+    </w:p>
+    <w:p>
+      <w:pPr>
+        <w:spacing w:after="120" w:line="360" w:lineRule="auto"/>
+        <w:jc w:val="center"/>
+        <w:rPr>
+          <w:rFonts w:ascii="Trebuchet MS" w:hAnsi="Trebuchet MS" w:cs="Times New Roman"/>
+          <w:color w:val="222222"/>
+          <w:sz w:val="24"/>
+          <w:szCs w:val="24"/>
+          <w:highlight w:val="yellow"/>
+        </w:rPr>
+      </w:pPr>
+      <w:r>
+        <w:rPr>
+          <w:rFonts w:ascii="Trebuchet MS" w:hAnsi="Trebuchet MS" w:cs="Times New Roman"/>
+          <w:color w:val="222222"/>
+          <w:sz w:val="24"/>
+          <w:szCs w:val="24"/>
+        </w:rPr>
+        <w:drawing>
+          <wp:inline distT="0" distB="0" distL="0" distR="0" wp14:anchorId="56AE30A1" wp14:editId="738C618F">
+            <wp:extent cx="5731510" cy="2398395"/>
+            <wp:effectExtent l="0" t="0" r="2540" b="1905"/>
+            <wp:docPr id="6" name="Picture 6"/>
+            <wp:cNvGraphicFramePr>
+              <a:graphicFrameLocks xmlns:a="http://schemas.openxmlformats.org/drawingml/2006/main" noChangeAspect="1"/>
+            </wp:cNvGraphicFramePr>
+            <a:graphic xmlns:a="http://schemas.openxmlformats.org/drawingml/2006/main">
+              <a:graphicData uri="http://schemas.openxmlformats.org/drawingml/2006/picture">
+                <pic:pic xmlns:pic="http://schemas.openxmlformats.org/drawingml/2006/picture">
+                  <pic:nvPicPr>
+                    <pic:cNvPr id="1" name=""/>
+                    <pic:cNvPicPr/>
+                  </pic:nvPicPr>
+                  <pic:blipFill>
+                    <a:blip r:embed="rId13"/>
+                    <a:stretch>
+                      <a:fillRect/>
+                    </a:stretch>
+                  </pic:blipFill>
+                  <pic:spPr>
+                    <a:xfrm>
+                      <a:off x="0" y="0"/>
+                      <a:ext cx="5731510" cy="2398395"/>
+                    </a:xfrm>
+                    <a:prstGeom prst="rect">
+                      <a:avLst/>
+                    </a:prstGeom>
+                  </pic:spPr>
+                </pic:pic>
+              </a:graphicData>
+            </a:graphic>
+          </wp:inline>
+        </w:drawing>
+      </w:r>
+    </w:p>
+    <w:p>
+      <w:pPr>
+        <w:pStyle w:val="ListParagraph"/>
+        <w:numPr>
+          <w:ilvl w:val="0"/>
+          <w:numId w:val="4"/>
+        </w:numPr>
+        <w:spacing w:after="120" w:line="360" w:lineRule="auto"/>
+        <w:contextualSpacing w:val="0"/>
+        <w:jc w:val="both"/>
+        <w:rPr>
+          <w:rFonts w:ascii="Trebuchet MS" w:hAnsi="Trebuchet MS" w:cs="Times New Roman"/>
+          <w:sz w:val="24"/>
+          <w:szCs w:val="24"/>
+        </w:rPr>
+      </w:pPr>
+      <w:r>
+        <w:rPr>
+          <w:rFonts w:ascii="Trebuchet MS" w:hAnsi="Trebuchet MS" w:cs="Times New Roman"/>
+          <w:sz w:val="24"/>
+          <w:szCs w:val="24"/>
+        </w:rPr>
+        <w:t xml:space="preserve"> </w:t>
+      </w:r>
+      <w:proofErr w:type="spellStart"/>
+      <w:r>
+        <w:rPr>
+          <w:rFonts w:ascii="Trebuchet MS" w:hAnsi="Trebuchet MS" w:cs="Times New Roman"/>
+          <w:sz w:val="24"/>
+          <w:szCs w:val="24"/>
+        </w:rPr>
+        <w:t>Ashwinin</w:t>
+      </w:r>
+      <w:proofErr w:type="spellEnd"/>
+      <w:r>
+        <w:rPr>
+          <w:rFonts w:ascii="Trebuchet MS" w:hAnsi="Trebuchet MS" w:cs="Times New Roman"/>
+          <w:sz w:val="24"/>
+          <w:szCs w:val="24"/>
+        </w:rPr>
+        <w:t xml:space="preserve"> Karte 13-04-2021 to 26-04-2021: </w:t>
+      </w:r>
+      <w:proofErr w:type="spellStart"/>
+      <w:r>
+        <w:rPr>
+          <w:rFonts w:ascii="Trebuchet MS" w:hAnsi="Trebuchet MS" w:cs="Times New Roman"/>
+          <w:sz w:val="24"/>
+          <w:szCs w:val="24"/>
+        </w:rPr>
+        <w:t>Lagna</w:t>
+      </w:r>
+      <w:proofErr w:type="spellEnd"/>
+      <w:r>
+        <w:rPr>
+          <w:rFonts w:ascii="Trebuchet MS" w:hAnsi="Trebuchet MS" w:cs="Times New Roman"/>
+          <w:sz w:val="24"/>
+          <w:szCs w:val="24"/>
+        </w:rPr>
+        <w:t xml:space="preserve"> at that time fall under the Capricorn which is earth sign and Moon in Purvabhadra Nakshatra indicates humidity and strong winds and hot climate due to the aspects of Mars on </w:t>
+      </w:r>
+      <w:proofErr w:type="spellStart"/>
+      <w:r>
+        <w:rPr>
+          <w:rFonts w:ascii="Trebuchet MS" w:hAnsi="Trebuchet MS" w:cs="Times New Roman"/>
+          <w:sz w:val="24"/>
+          <w:szCs w:val="24"/>
+        </w:rPr>
+        <w:t>lagna</w:t>
+      </w:r>
+      <w:proofErr w:type="spellEnd"/>
+      <w:r>
+        <w:rPr>
+          <w:rFonts w:ascii="Trebuchet MS" w:hAnsi="Trebuchet MS" w:cs="Times New Roman"/>
+          <w:sz w:val="24"/>
+          <w:szCs w:val="24"/>
+        </w:rPr>
+        <w:t xml:space="preserve"> very scanty or little rain in few parts of the Hyderabad.</w:t>
+      </w:r>
+    </w:p>
+    <w:p>
+      <w:pPr>
+        <w:pStyle w:val="ListParagraph"/>
+        <w:numPr>
+          <w:ilvl w:val="0"/>
+          <w:numId w:val="4"/>
+        </w:numPr>
+        <w:spacing w:after="120" w:line="360" w:lineRule="auto"/>
+        <w:contextualSpacing w:val="0"/>
+        <w:jc w:val="both"/>
+        <w:rPr>
+          <w:rFonts w:ascii="Trebuchet MS" w:hAnsi="Trebuchet MS" w:cs="Times New Roman"/>
+          <w:sz w:val="24"/>
+          <w:szCs w:val="24"/>
+        </w:rPr>
+      </w:pPr>
+      <w:r>
+        <w:rPr>
+          <w:rFonts w:ascii="Trebuchet MS" w:hAnsi="Trebuchet MS" w:cs="Times New Roman"/>
+          <w:sz w:val="24"/>
+          <w:szCs w:val="24"/>
+        </w:rPr>
+        <w:t xml:space="preserve">Bharani karte 27-04-2021 to 10-05-2021: </w:t>
+      </w:r>
+    </w:p>
+    <w:p>
+      <w:pPr>
+        <w:pStyle w:val="ListParagraph"/>
+        <w:spacing w:after="120" w:line="360" w:lineRule="auto"/>
+        <w:contextualSpacing w:val="0"/>
+        <w:jc w:val="both"/>
+        <w:rPr>
+          <w:rFonts w:ascii="Trebuchet MS" w:hAnsi="Trebuchet MS" w:cs="Times New Roman"/>
+          <w:sz w:val="24"/>
+          <w:szCs w:val="24"/>
+        </w:rPr>
+      </w:pPr>
+      <w:r>
+        <w:rPr>
+          <w:rFonts w:ascii="Trebuchet MS" w:hAnsi="Trebuchet MS" w:cs="Times New Roman"/>
+          <w:sz w:val="24"/>
+          <w:szCs w:val="24"/>
+        </w:rPr>
+        <w:t xml:space="preserve">Libra </w:t>
+      </w:r>
+      <w:proofErr w:type="spellStart"/>
+      <w:r>
+        <w:rPr>
+          <w:rFonts w:ascii="Trebuchet MS" w:hAnsi="Trebuchet MS" w:cs="Times New Roman"/>
+          <w:sz w:val="24"/>
+          <w:szCs w:val="24"/>
+        </w:rPr>
+        <w:t>Lagna</w:t>
+      </w:r>
+      <w:proofErr w:type="spellEnd"/>
+      <w:r>
+        <w:rPr>
+          <w:rFonts w:ascii="Trebuchet MS" w:hAnsi="Trebuchet MS" w:cs="Times New Roman"/>
+          <w:sz w:val="24"/>
+          <w:szCs w:val="24"/>
+        </w:rPr>
+        <w:t xml:space="preserve"> is Airy sign and its house lord is Venus posited in Aries sign. Moon in Swathi Nakshatra. </w:t>
+      </w:r>
+      <w:proofErr w:type="spellStart"/>
+      <w:r>
+        <w:rPr>
+          <w:rFonts w:ascii="Trebuchet MS" w:hAnsi="Trebuchet MS" w:cs="Times New Roman"/>
+          <w:sz w:val="24"/>
+          <w:szCs w:val="24"/>
+        </w:rPr>
+        <w:t>L</w:t>
+      </w:r>
+      <w:r>
+        <w:rPr>
+          <w:rFonts w:ascii="Trebuchet MS" w:hAnsi="Trebuchet MS" w:cs="Times New Roman"/>
+          <w:sz w:val="24"/>
+          <w:szCs w:val="24"/>
+        </w:rPr>
+        <w:t>agna</w:t>
+      </w:r>
+      <w:proofErr w:type="spellEnd"/>
+      <w:r>
+        <w:rPr>
+          <w:rFonts w:ascii="Trebuchet MS" w:hAnsi="Trebuchet MS" w:cs="Times New Roman"/>
+          <w:sz w:val="24"/>
+          <w:szCs w:val="24"/>
+        </w:rPr>
+        <w:t xml:space="preserve"> is </w:t>
+      </w:r>
+      <w:proofErr w:type="spellStart"/>
+      <w:r>
+        <w:rPr>
+          <w:rFonts w:ascii="Trebuchet MS" w:hAnsi="Trebuchet MS" w:cs="Times New Roman"/>
+          <w:sz w:val="24"/>
+          <w:szCs w:val="24"/>
+        </w:rPr>
+        <w:t>aspected</w:t>
+      </w:r>
+      <w:proofErr w:type="spellEnd"/>
+      <w:r>
+        <w:rPr>
+          <w:rFonts w:ascii="Trebuchet MS" w:hAnsi="Trebuchet MS" w:cs="Times New Roman"/>
+          <w:sz w:val="24"/>
+          <w:szCs w:val="24"/>
+        </w:rPr>
+        <w:t xml:space="preserve"> by both Jupiter and Saturn indicate good rains in the direction of South East direction and North East direction of Hyderabad and climate will be little cold in the evenings and with normal and pleasant climate in Hyderabad.</w:t>
+      </w:r>
+    </w:p>
+    <w:p>
+      <w:pPr>
+        <w:pStyle w:val="ListParagraph"/>
+        <w:numPr>
+          <w:ilvl w:val="0"/>
+          <w:numId w:val="4"/>
+        </w:numPr>
+        <w:spacing w:after="120" w:line="360" w:lineRule="auto"/>
+        <w:contextualSpacing w:val="0"/>
+        <w:jc w:val="both"/>
+        <w:rPr>
+          <w:rFonts w:ascii="Trebuchet MS" w:hAnsi="Trebuchet MS" w:cs="Times New Roman"/>
+          <w:sz w:val="24"/>
+          <w:szCs w:val="24"/>
+        </w:rPr>
+      </w:pPr>
+      <w:r>
+        <w:rPr>
+          <w:rFonts w:ascii="Trebuchet MS" w:hAnsi="Trebuchet MS" w:cs="Times New Roman"/>
+          <w:sz w:val="24"/>
+          <w:szCs w:val="24"/>
+        </w:rPr>
+        <w:lastRenderedPageBreak/>
+        <w:t xml:space="preserve">Kritika Karte 11-05-2021 to 24-05-2021: </w:t>
+      </w:r>
+      <w:proofErr w:type="spellStart"/>
+      <w:r>
+        <w:rPr>
+          <w:rFonts w:ascii="Trebuchet MS" w:hAnsi="Trebuchet MS" w:cs="Times New Roman"/>
+          <w:sz w:val="24"/>
+          <w:szCs w:val="24"/>
+        </w:rPr>
+        <w:t>Lagna</w:t>
+      </w:r>
+      <w:proofErr w:type="spellEnd"/>
+      <w:r>
+        <w:rPr>
+          <w:rFonts w:ascii="Trebuchet MS" w:hAnsi="Trebuchet MS" w:cs="Times New Roman"/>
+          <w:sz w:val="24"/>
+          <w:szCs w:val="24"/>
+        </w:rPr>
+        <w:t xml:space="preserve"> is Leo (Fiery sign) and </w:t>
+      </w:r>
+      <w:proofErr w:type="spellStart"/>
+      <w:r>
+        <w:rPr>
+          <w:rFonts w:ascii="Trebuchet MS" w:hAnsi="Trebuchet MS" w:cs="Times New Roman"/>
+          <w:sz w:val="24"/>
+          <w:szCs w:val="24"/>
+        </w:rPr>
+        <w:t>lagna</w:t>
+      </w:r>
+      <w:proofErr w:type="spellEnd"/>
+      <w:r>
+        <w:rPr>
+          <w:rFonts w:ascii="Trebuchet MS" w:hAnsi="Trebuchet MS" w:cs="Times New Roman"/>
+          <w:sz w:val="24"/>
+          <w:szCs w:val="24"/>
+        </w:rPr>
+        <w:t xml:space="preserve"> lord sun is in 9</w:t>
+      </w:r>
+      <w:r>
+        <w:rPr>
+          <w:rFonts w:ascii="Trebuchet MS" w:hAnsi="Trebuchet MS" w:cs="Times New Roman"/>
+          <w:sz w:val="24"/>
+          <w:szCs w:val="24"/>
+          <w:vertAlign w:val="superscript"/>
+        </w:rPr>
+        <w:t>th</w:t>
+      </w:r>
+      <w:r>
+        <w:rPr>
+          <w:rFonts w:ascii="Trebuchet MS" w:hAnsi="Trebuchet MS" w:cs="Times New Roman"/>
+          <w:sz w:val="24"/>
+          <w:szCs w:val="24"/>
+        </w:rPr>
+        <w:t xml:space="preserve">   house along with moon in Fiery sign, Jupiter is aspecting </w:t>
+      </w:r>
+      <w:proofErr w:type="spellStart"/>
+      <w:r>
+        <w:rPr>
+          <w:rFonts w:ascii="Trebuchet MS" w:hAnsi="Trebuchet MS" w:cs="Times New Roman"/>
+          <w:sz w:val="24"/>
+          <w:szCs w:val="24"/>
+        </w:rPr>
+        <w:t>lagna</w:t>
+      </w:r>
+      <w:proofErr w:type="spellEnd"/>
+      <w:r>
+        <w:rPr>
+          <w:rFonts w:ascii="Trebuchet MS" w:hAnsi="Trebuchet MS" w:cs="Times New Roman"/>
+          <w:sz w:val="24"/>
+          <w:szCs w:val="24"/>
+        </w:rPr>
+        <w:t xml:space="preserve"> from airy sign indicates very hot winds in the day time and rains in North- East and East directions of Hyderabad.</w:t>
+      </w:r>
+    </w:p>
+    <w:p>
+      <w:pPr>
+        <w:pStyle w:val="ListParagraph"/>
+        <w:numPr>
+          <w:ilvl w:val="0"/>
+          <w:numId w:val="4"/>
+        </w:numPr>
+        <w:spacing w:after="120" w:line="360" w:lineRule="auto"/>
+        <w:contextualSpacing w:val="0"/>
+        <w:jc w:val="both"/>
+        <w:rPr>
+          <w:rFonts w:ascii="Trebuchet MS" w:hAnsi="Trebuchet MS" w:cs="Times New Roman"/>
+          <w:sz w:val="24"/>
+          <w:szCs w:val="24"/>
+        </w:rPr>
+      </w:pPr>
+      <w:r>
+        <w:rPr>
+          <w:rFonts w:ascii="Trebuchet MS" w:hAnsi="Trebuchet MS" w:cs="Times New Roman"/>
+          <w:sz w:val="24"/>
+          <w:szCs w:val="24"/>
+        </w:rPr>
+        <w:t xml:space="preserve">Rohini Karte 25-05-2021 to 07-06-2021: </w:t>
+      </w:r>
+      <w:proofErr w:type="spellStart"/>
+      <w:r>
+        <w:rPr>
+          <w:rFonts w:ascii="Trebuchet MS" w:hAnsi="Trebuchet MS" w:cs="Times New Roman"/>
+          <w:sz w:val="24"/>
+          <w:szCs w:val="24"/>
+        </w:rPr>
+        <w:t>Lagna</w:t>
+      </w:r>
+      <w:proofErr w:type="spellEnd"/>
+      <w:r>
+        <w:rPr>
+          <w:rFonts w:ascii="Trebuchet MS" w:hAnsi="Trebuchet MS" w:cs="Times New Roman"/>
+          <w:sz w:val="24"/>
+          <w:szCs w:val="24"/>
+        </w:rPr>
+        <w:t xml:space="preserve"> is Gemini which is airy sign and planet Mars is posited indicate very hot winds in North East directions of Hyderabad and in the evenings, climate will be little cold and with very scanty rains in few locations.</w:t>
+      </w:r>
+    </w:p>
+    <w:p>
+      <w:pPr>
+        <w:pStyle w:val="ListParagraph"/>
+        <w:numPr>
+          <w:ilvl w:val="0"/>
+          <w:numId w:val="4"/>
+        </w:numPr>
+        <w:spacing w:after="120" w:line="360" w:lineRule="auto"/>
+        <w:contextualSpacing w:val="0"/>
+        <w:jc w:val="both"/>
+        <w:rPr>
+          <w:rFonts w:ascii="Trebuchet MS" w:hAnsi="Trebuchet MS" w:cs="Times New Roman"/>
+          <w:sz w:val="24"/>
+          <w:szCs w:val="24"/>
+        </w:rPr>
+      </w:pPr>
+      <w:r>
+        <w:rPr>
+          <w:rFonts w:ascii="Trebuchet MS" w:hAnsi="Trebuchet MS" w:cs="Times New Roman"/>
+          <w:sz w:val="24"/>
+          <w:szCs w:val="24"/>
+        </w:rPr>
+        <w:t xml:space="preserve">Mrugashira Karte 08-06-2021 to 21-06-2021: </w:t>
+      </w:r>
+      <w:proofErr w:type="spellStart"/>
+      <w:r>
+        <w:rPr>
+          <w:rFonts w:ascii="Trebuchet MS" w:hAnsi="Trebuchet MS" w:cs="Times New Roman"/>
+          <w:sz w:val="24"/>
+          <w:szCs w:val="24"/>
+        </w:rPr>
+        <w:t>Lagna</w:t>
+      </w:r>
+      <w:proofErr w:type="spellEnd"/>
+      <w:r>
+        <w:rPr>
+          <w:rFonts w:ascii="Trebuchet MS" w:hAnsi="Trebuchet MS" w:cs="Times New Roman"/>
+          <w:sz w:val="24"/>
+          <w:szCs w:val="24"/>
+        </w:rPr>
+        <w:t xml:space="preserve"> is Gemini, Airy sign and Venus is posited in </w:t>
+      </w:r>
+      <w:proofErr w:type="spellStart"/>
+      <w:r>
+        <w:rPr>
+          <w:rFonts w:ascii="Trebuchet MS" w:hAnsi="Trebuchet MS" w:cs="Times New Roman"/>
+          <w:sz w:val="24"/>
+          <w:szCs w:val="24"/>
+        </w:rPr>
+        <w:t>lagna</w:t>
+      </w:r>
+      <w:proofErr w:type="spellEnd"/>
+      <w:r>
+        <w:rPr>
+          <w:rFonts w:ascii="Trebuchet MS" w:hAnsi="Trebuchet MS" w:cs="Times New Roman"/>
+          <w:sz w:val="24"/>
+          <w:szCs w:val="24"/>
+        </w:rPr>
+        <w:t xml:space="preserve"> </w:t>
+      </w:r>
+      <w:proofErr w:type="spellStart"/>
+      <w:r>
+        <w:rPr>
+          <w:rFonts w:ascii="Trebuchet MS" w:hAnsi="Trebuchet MS" w:cs="Times New Roman"/>
+          <w:sz w:val="24"/>
+          <w:szCs w:val="24"/>
+        </w:rPr>
+        <w:t>aspected</w:t>
+      </w:r>
+      <w:proofErr w:type="spellEnd"/>
+      <w:r>
+        <w:rPr>
+          <w:rFonts w:ascii="Trebuchet MS" w:hAnsi="Trebuchet MS" w:cs="Times New Roman"/>
+          <w:sz w:val="24"/>
+          <w:szCs w:val="24"/>
+        </w:rPr>
+        <w:t xml:space="preserve"> by Jupiter from Airy sign and presence of moon in Kritika star and Mars aspecting Jupiter from watery sign indicates good rains at North east direction of Hyderabad and in remaining places climate will be hot.</w:t>
+      </w:r>
+    </w:p>
+    <w:p>
+      <w:pPr>
+        <w:pStyle w:val="ListParagraph"/>
+        <w:numPr>
+          <w:ilvl w:val="0"/>
+          <w:numId w:val="4"/>
+        </w:numPr>
+        <w:spacing w:after="120" w:line="360" w:lineRule="auto"/>
+        <w:contextualSpacing w:val="0"/>
+        <w:jc w:val="both"/>
+        <w:rPr>
+          <w:rFonts w:ascii="Trebuchet MS" w:hAnsi="Trebuchet MS" w:cs="Times New Roman"/>
+          <w:sz w:val="24"/>
+          <w:szCs w:val="24"/>
+        </w:rPr>
+      </w:pPr>
+      <w:r>
+        <w:rPr>
+          <w:rFonts w:ascii="Trebuchet MS" w:hAnsi="Trebuchet MS" w:cs="Times New Roman"/>
+          <w:sz w:val="24"/>
+          <w:szCs w:val="24"/>
+        </w:rPr>
+        <w:t xml:space="preserve">Ardra Karte 22-06-2021 to 04-07-2021: </w:t>
+      </w:r>
+      <w:proofErr w:type="spellStart"/>
+      <w:r>
+        <w:rPr>
+          <w:rFonts w:ascii="Trebuchet MS" w:hAnsi="Trebuchet MS" w:cs="Times New Roman"/>
+          <w:sz w:val="24"/>
+          <w:szCs w:val="24"/>
+        </w:rPr>
+        <w:t>Lagna</w:t>
+      </w:r>
+      <w:proofErr w:type="spellEnd"/>
+      <w:r>
+        <w:rPr>
+          <w:rFonts w:ascii="Trebuchet MS" w:hAnsi="Trebuchet MS" w:cs="Times New Roman"/>
+          <w:sz w:val="24"/>
+          <w:szCs w:val="24"/>
+        </w:rPr>
+        <w:t xml:space="preserve"> is Gemini and </w:t>
+      </w:r>
+      <w:proofErr w:type="spellStart"/>
+      <w:r>
+        <w:rPr>
+          <w:rFonts w:ascii="Trebuchet MS" w:hAnsi="Trebuchet MS" w:cs="Times New Roman"/>
+          <w:sz w:val="24"/>
+          <w:szCs w:val="24"/>
+        </w:rPr>
+        <w:t>lagna</w:t>
+      </w:r>
+      <w:proofErr w:type="spellEnd"/>
+      <w:r>
+        <w:rPr>
+          <w:rFonts w:ascii="Trebuchet MS" w:hAnsi="Trebuchet MS" w:cs="Times New Roman"/>
+          <w:sz w:val="24"/>
+          <w:szCs w:val="24"/>
+        </w:rPr>
+        <w:t xml:space="preserve"> lord Mercury is earthy sign Jupiter is aspecting </w:t>
+      </w:r>
+      <w:proofErr w:type="spellStart"/>
+      <w:r>
+        <w:rPr>
+          <w:rFonts w:ascii="Trebuchet MS" w:hAnsi="Trebuchet MS" w:cs="Times New Roman"/>
+          <w:sz w:val="24"/>
+          <w:szCs w:val="24"/>
+        </w:rPr>
+        <w:t>lagna</w:t>
+      </w:r>
+      <w:proofErr w:type="spellEnd"/>
+      <w:r>
+        <w:rPr>
+          <w:rFonts w:ascii="Trebuchet MS" w:hAnsi="Trebuchet MS" w:cs="Times New Roman"/>
+          <w:sz w:val="24"/>
+          <w:szCs w:val="24"/>
+        </w:rPr>
+        <w:t xml:space="preserve"> and Mars is aspecting Jupiter and Saturn is aspecting Mars posited in watery sign indicates windy climate and little rains with thunders can be expected in North east direction of Hyderabad.</w:t>
+      </w:r>
+    </w:p>
+    <w:p>
+      <w:pPr>
+        <w:pStyle w:val="ListParagraph"/>
+        <w:numPr>
+          <w:ilvl w:val="0"/>
+          <w:numId w:val="4"/>
+        </w:numPr>
+        <w:spacing w:after="120" w:line="360" w:lineRule="auto"/>
+        <w:contextualSpacing w:val="0"/>
+        <w:jc w:val="both"/>
+        <w:rPr>
+          <w:rFonts w:ascii="Trebuchet MS" w:hAnsi="Trebuchet MS" w:cs="Times New Roman"/>
+          <w:sz w:val="24"/>
+          <w:szCs w:val="24"/>
+        </w:rPr>
+      </w:pPr>
+      <w:r>
+        <w:rPr>
+          <w:rFonts w:ascii="Trebuchet MS" w:hAnsi="Trebuchet MS" w:cs="Times New Roman"/>
+          <w:sz w:val="24"/>
+          <w:szCs w:val="24"/>
+        </w:rPr>
+        <w:t xml:space="preserve">Punarvasu Karte 05-07-2021 to 18-07-2021: </w:t>
+      </w:r>
+      <w:proofErr w:type="spellStart"/>
+      <w:r>
+        <w:rPr>
+          <w:rFonts w:ascii="Trebuchet MS" w:hAnsi="Trebuchet MS" w:cs="Times New Roman"/>
+          <w:sz w:val="24"/>
+          <w:szCs w:val="24"/>
+        </w:rPr>
+        <w:t>Lagna</w:t>
+      </w:r>
+      <w:proofErr w:type="spellEnd"/>
+      <w:r>
+        <w:rPr>
+          <w:rFonts w:ascii="Trebuchet MS" w:hAnsi="Trebuchet MS" w:cs="Times New Roman"/>
+          <w:sz w:val="24"/>
+          <w:szCs w:val="24"/>
+        </w:rPr>
+        <w:t xml:space="preserve"> is Gemini and presence of watery planet Venus in watery sign along with Mars. Jupiter aspects </w:t>
+      </w:r>
+      <w:proofErr w:type="spellStart"/>
+      <w:r>
+        <w:rPr>
+          <w:rFonts w:ascii="Trebuchet MS" w:hAnsi="Trebuchet MS" w:cs="Times New Roman"/>
+          <w:sz w:val="24"/>
+          <w:szCs w:val="24"/>
+        </w:rPr>
+        <w:t>Lagna</w:t>
+      </w:r>
+      <w:proofErr w:type="spellEnd"/>
+      <w:r>
+        <w:rPr>
+          <w:rFonts w:ascii="Trebuchet MS" w:hAnsi="Trebuchet MS" w:cs="Times New Roman"/>
+          <w:sz w:val="24"/>
+          <w:szCs w:val="24"/>
+        </w:rPr>
+        <w:t xml:space="preserve"> indicates good rains in the direction of East and south east direction of Hyderabad.</w:t>
+      </w:r>
+    </w:p>
+    <w:p>
+      <w:pPr>
+        <w:pStyle w:val="ListParagraph"/>
+        <w:numPr>
+          <w:ilvl w:val="0"/>
+          <w:numId w:val="4"/>
+        </w:numPr>
+        <w:spacing w:after="120" w:line="360" w:lineRule="auto"/>
+        <w:contextualSpacing w:val="0"/>
+        <w:jc w:val="both"/>
+        <w:rPr>
+          <w:rFonts w:ascii="Trebuchet MS" w:hAnsi="Trebuchet MS" w:cs="Times New Roman"/>
+          <w:sz w:val="24"/>
+          <w:szCs w:val="24"/>
+        </w:rPr>
+      </w:pPr>
+      <w:r>
+        <w:rPr>
+          <w:rFonts w:ascii="Trebuchet MS" w:hAnsi="Trebuchet MS" w:cs="Times New Roman"/>
+          <w:sz w:val="24"/>
+          <w:szCs w:val="24"/>
+        </w:rPr>
+        <w:t xml:space="preserve">Pushyami karte 19-07-2021 to 01-08-2021: </w:t>
+      </w:r>
+      <w:proofErr w:type="spellStart"/>
+      <w:r>
+        <w:rPr>
+          <w:rFonts w:ascii="Trebuchet MS" w:hAnsi="Trebuchet MS" w:cs="Times New Roman"/>
+          <w:sz w:val="24"/>
+          <w:szCs w:val="24"/>
+        </w:rPr>
+        <w:t>Lagna</w:t>
+      </w:r>
+      <w:proofErr w:type="spellEnd"/>
+      <w:r>
+        <w:rPr>
+          <w:rFonts w:ascii="Trebuchet MS" w:hAnsi="Trebuchet MS" w:cs="Times New Roman"/>
+          <w:sz w:val="24"/>
+          <w:szCs w:val="24"/>
+        </w:rPr>
+        <w:t xml:space="preserve"> is Gemini airy Sign and presence of Airy planet Mercury </w:t>
+      </w:r>
+      <w:proofErr w:type="spellStart"/>
+      <w:r>
+        <w:rPr>
+          <w:rFonts w:ascii="Trebuchet MS" w:hAnsi="Trebuchet MS" w:cs="Times New Roman"/>
+          <w:sz w:val="24"/>
+          <w:szCs w:val="24"/>
+        </w:rPr>
+        <w:t>Lagna</w:t>
+      </w:r>
+      <w:proofErr w:type="spellEnd"/>
+      <w:r>
+        <w:rPr>
+          <w:rFonts w:ascii="Trebuchet MS" w:hAnsi="Trebuchet MS" w:cs="Times New Roman"/>
+          <w:sz w:val="24"/>
+          <w:szCs w:val="24"/>
+        </w:rPr>
+        <w:t xml:space="preserve"> indicates less rains and the climate will be windy and pleasant with cool winds in the evenings.</w:t>
+      </w:r>
+    </w:p>
+    <w:p>
+      <w:pPr>
+        <w:pStyle w:val="ListParagraph"/>
+        <w:numPr>
+          <w:ilvl w:val="0"/>
+          <w:numId w:val="4"/>
+        </w:numPr>
+        <w:spacing w:after="120" w:line="360" w:lineRule="auto"/>
+        <w:contextualSpacing w:val="0"/>
+        <w:jc w:val="both"/>
+        <w:rPr>
+          <w:rFonts w:ascii="Trebuchet MS" w:hAnsi="Trebuchet MS" w:cs="Times New Roman"/>
+          <w:sz w:val="24"/>
+          <w:szCs w:val="24"/>
+        </w:rPr>
+      </w:pPr>
+      <w:r>
+        <w:rPr>
+          <w:rFonts w:ascii="Trebuchet MS" w:hAnsi="Trebuchet MS" w:cs="Times New Roman"/>
+          <w:sz w:val="24"/>
+          <w:szCs w:val="24"/>
+        </w:rPr>
+        <w:t xml:space="preserve">Aslesha Karte 02-08-2021 to 15-08-2021: </w:t>
+      </w:r>
+      <w:proofErr w:type="spellStart"/>
+      <w:r>
+        <w:rPr>
+          <w:rFonts w:ascii="Trebuchet MS" w:hAnsi="Trebuchet MS" w:cs="Times New Roman"/>
+          <w:sz w:val="24"/>
+          <w:szCs w:val="24"/>
+        </w:rPr>
+        <w:t>Lagna</w:t>
+      </w:r>
+      <w:proofErr w:type="spellEnd"/>
+      <w:r>
+        <w:rPr>
+          <w:rFonts w:ascii="Trebuchet MS" w:hAnsi="Trebuchet MS" w:cs="Times New Roman"/>
+          <w:sz w:val="24"/>
+          <w:szCs w:val="24"/>
+        </w:rPr>
+        <w:t xml:space="preserve"> is Gemini airy Sign and presence of planet Mercury and Sun in watery sign indicate depression/ cyclone like conditions in eastern side of Hyderabad, Bay of Bengal which is </w:t>
+      </w:r>
+      <w:proofErr w:type="spellStart"/>
+      <w:r>
+        <w:rPr>
+          <w:rFonts w:ascii="Trebuchet MS" w:hAnsi="Trebuchet MS" w:cs="Times New Roman"/>
+          <w:sz w:val="24"/>
+          <w:szCs w:val="24"/>
+        </w:rPr>
+        <w:t>aspected</w:t>
+      </w:r>
+      <w:proofErr w:type="spellEnd"/>
+      <w:r>
+        <w:rPr>
+          <w:rFonts w:ascii="Trebuchet MS" w:hAnsi="Trebuchet MS" w:cs="Times New Roman"/>
+          <w:sz w:val="24"/>
+          <w:szCs w:val="24"/>
+        </w:rPr>
+        <w:t xml:space="preserve"> by Saturn indicates good rains with thunders in North east directions of Hyderabad.</w:t>
+      </w:r>
+    </w:p>
+    <w:p>
+      <w:pPr>
+        <w:pStyle w:val="ListParagraph"/>
+        <w:numPr>
+          <w:ilvl w:val="0"/>
+          <w:numId w:val="4"/>
+        </w:numPr>
+        <w:spacing w:after="120" w:line="360" w:lineRule="auto"/>
+        <w:contextualSpacing w:val="0"/>
+        <w:jc w:val="both"/>
+        <w:rPr>
+          <w:rFonts w:ascii="Trebuchet MS" w:hAnsi="Trebuchet MS" w:cs="Times New Roman"/>
+          <w:sz w:val="24"/>
+          <w:szCs w:val="24"/>
+        </w:rPr>
+      </w:pPr>
+      <w:r>
+        <w:rPr>
+          <w:rFonts w:ascii="Trebuchet MS" w:hAnsi="Trebuchet MS" w:cs="Times New Roman"/>
+          <w:sz w:val="24"/>
+          <w:szCs w:val="24"/>
+        </w:rPr>
+        <w:t xml:space="preserve">Magha Karte 16-08-2021 to 29-08-2021: </w:t>
+      </w:r>
+      <w:proofErr w:type="spellStart"/>
+      <w:r>
+        <w:rPr>
+          <w:rFonts w:ascii="Trebuchet MS" w:hAnsi="Trebuchet MS" w:cs="Times New Roman"/>
+          <w:sz w:val="24"/>
+          <w:szCs w:val="24"/>
+        </w:rPr>
+        <w:t>Lagna</w:t>
+      </w:r>
+      <w:proofErr w:type="spellEnd"/>
+      <w:r>
+        <w:rPr>
+          <w:rFonts w:ascii="Trebuchet MS" w:hAnsi="Trebuchet MS" w:cs="Times New Roman"/>
+          <w:sz w:val="24"/>
+          <w:szCs w:val="24"/>
+        </w:rPr>
+        <w:t xml:space="preserve"> is Taurus and good rains are expected in South and south East directions of Hyderabad.</w:t>
+      </w:r>
+    </w:p>
+    <w:p>
+      <w:pPr>
+        <w:pStyle w:val="ListParagraph"/>
+        <w:numPr>
+          <w:ilvl w:val="0"/>
+          <w:numId w:val="4"/>
+        </w:numPr>
+        <w:spacing w:after="120" w:line="360" w:lineRule="auto"/>
+        <w:contextualSpacing w:val="0"/>
+        <w:jc w:val="both"/>
+        <w:rPr>
+          <w:rFonts w:ascii="Trebuchet MS" w:hAnsi="Trebuchet MS" w:cs="Times New Roman"/>
+          <w:sz w:val="24"/>
+          <w:szCs w:val="24"/>
+        </w:rPr>
+      </w:pPr>
+      <w:r>
+        <w:rPr>
+          <w:rFonts w:ascii="Trebuchet MS" w:hAnsi="Trebuchet MS" w:cs="Times New Roman"/>
+          <w:sz w:val="24"/>
+          <w:szCs w:val="24"/>
+        </w:rPr>
+        <w:t xml:space="preserve">Purvaphalguni Karte 30-08-22 to 12-09-2021: </w:t>
+      </w:r>
+      <w:proofErr w:type="spellStart"/>
+      <w:r>
+        <w:rPr>
+          <w:rFonts w:ascii="Trebuchet MS" w:hAnsi="Trebuchet MS" w:cs="Times New Roman"/>
+          <w:sz w:val="24"/>
+          <w:szCs w:val="24"/>
+        </w:rPr>
+        <w:t>Lagna</w:t>
+      </w:r>
+      <w:proofErr w:type="spellEnd"/>
+      <w:r>
+        <w:rPr>
+          <w:rFonts w:ascii="Trebuchet MS" w:hAnsi="Trebuchet MS" w:cs="Times New Roman"/>
+          <w:sz w:val="24"/>
+          <w:szCs w:val="24"/>
+        </w:rPr>
+        <w:t xml:space="preserve"> is Fiery sign and rains are expected in south west direction of Hyderabad.</w:t>
+      </w:r>
+    </w:p>
+    <w:p>
+      <w:pPr>
+        <w:pStyle w:val="ListParagraph"/>
+        <w:numPr>
+          <w:ilvl w:val="0"/>
+          <w:numId w:val="4"/>
+        </w:numPr>
+        <w:spacing w:after="120" w:line="360" w:lineRule="auto"/>
+        <w:contextualSpacing w:val="0"/>
+        <w:jc w:val="both"/>
+        <w:rPr>
+          <w:rFonts w:ascii="Trebuchet MS" w:hAnsi="Trebuchet MS" w:cs="Times New Roman"/>
+          <w:sz w:val="24"/>
+          <w:szCs w:val="24"/>
+        </w:rPr>
+      </w:pPr>
+      <w:r>
+        <w:rPr>
+          <w:rFonts w:ascii="Trebuchet MS" w:hAnsi="Trebuchet MS" w:cs="Times New Roman"/>
+          <w:sz w:val="24"/>
+          <w:szCs w:val="24"/>
+        </w:rPr>
+        <w:t xml:space="preserve">Uttara phalguni Karte 13-09-2021 to 26-09-20212: </w:t>
+      </w:r>
+      <w:proofErr w:type="spellStart"/>
+      <w:r>
+        <w:rPr>
+          <w:rFonts w:ascii="Trebuchet MS" w:hAnsi="Trebuchet MS" w:cs="Times New Roman"/>
+          <w:sz w:val="24"/>
+          <w:szCs w:val="24"/>
+        </w:rPr>
+        <w:t>Lagna</w:t>
+      </w:r>
+      <w:proofErr w:type="spellEnd"/>
+      <w:r>
+        <w:rPr>
+          <w:rFonts w:ascii="Trebuchet MS" w:hAnsi="Trebuchet MS" w:cs="Times New Roman"/>
+          <w:sz w:val="24"/>
+          <w:szCs w:val="24"/>
+        </w:rPr>
+        <w:t xml:space="preserve"> is Capricorn and no positive planets for rains indicates very low rains or no rains during this period.</w:t>
+      </w:r>
+    </w:p>
+    <w:p>
+      <w:pPr>
+        <w:pStyle w:val="ListParagraph"/>
+        <w:numPr>
+          <w:ilvl w:val="0"/>
+          <w:numId w:val="4"/>
+        </w:numPr>
+        <w:spacing w:after="120" w:line="360" w:lineRule="auto"/>
+        <w:contextualSpacing w:val="0"/>
+        <w:jc w:val="both"/>
+        <w:rPr>
+          <w:rFonts w:ascii="Trebuchet MS" w:hAnsi="Trebuchet MS" w:cs="Times New Roman"/>
+          <w:sz w:val="24"/>
+          <w:szCs w:val="24"/>
+        </w:rPr>
+      </w:pPr>
+      <w:r>
+        <w:rPr>
+          <w:rFonts w:ascii="Trebuchet MS" w:hAnsi="Trebuchet MS" w:cs="Times New Roman"/>
+          <w:sz w:val="24"/>
+          <w:szCs w:val="24"/>
+        </w:rPr>
+        <w:t xml:space="preserve">Hasta Karte 27-09-2021 to 09-10-2021: </w:t>
+      </w:r>
+      <w:proofErr w:type="spellStart"/>
+      <w:r>
+        <w:rPr>
+          <w:rFonts w:ascii="Trebuchet MS" w:hAnsi="Trebuchet MS" w:cs="Times New Roman"/>
+          <w:sz w:val="24"/>
+          <w:szCs w:val="24"/>
+        </w:rPr>
+        <w:t>Lagna</w:t>
+      </w:r>
+      <w:proofErr w:type="spellEnd"/>
+      <w:r>
+        <w:rPr>
+          <w:rFonts w:ascii="Trebuchet MS" w:hAnsi="Trebuchet MS" w:cs="Times New Roman"/>
+          <w:sz w:val="24"/>
+          <w:szCs w:val="24"/>
+        </w:rPr>
+        <w:t xml:space="preserve"> is Capricorn Jupiter and Saturn both are in </w:t>
+      </w:r>
+      <w:proofErr w:type="spellStart"/>
+      <w:r>
+        <w:rPr>
+          <w:rFonts w:ascii="Trebuchet MS" w:hAnsi="Trebuchet MS" w:cs="Times New Roman"/>
+          <w:sz w:val="24"/>
+          <w:szCs w:val="24"/>
+        </w:rPr>
+        <w:t>lagna</w:t>
+      </w:r>
+      <w:proofErr w:type="spellEnd"/>
+      <w:r>
+        <w:rPr>
+          <w:rFonts w:ascii="Trebuchet MS" w:hAnsi="Trebuchet MS" w:cs="Times New Roman"/>
+          <w:sz w:val="24"/>
+          <w:szCs w:val="24"/>
+        </w:rPr>
+        <w:t xml:space="preserve"> there will be no rains or little rains and the climate will be cool in south -west and western regions of Hyderabad.</w:t>
+      </w:r>
+    </w:p>
+    <w:p>
+      <w:pPr>
+        <w:pStyle w:val="ListParagraph"/>
+        <w:numPr>
+          <w:ilvl w:val="0"/>
+          <w:numId w:val="4"/>
+        </w:numPr>
+        <w:spacing w:after="120" w:line="360" w:lineRule="auto"/>
+        <w:contextualSpacing w:val="0"/>
+        <w:jc w:val="both"/>
+        <w:rPr>
+          <w:rFonts w:ascii="Trebuchet MS" w:hAnsi="Trebuchet MS" w:cs="Times New Roman"/>
+          <w:sz w:val="24"/>
+          <w:szCs w:val="24"/>
+        </w:rPr>
+      </w:pPr>
+      <w:r>
+        <w:rPr>
+          <w:rFonts w:ascii="Trebuchet MS" w:hAnsi="Trebuchet MS" w:cs="Times New Roman"/>
+          <w:sz w:val="24"/>
+          <w:szCs w:val="24"/>
+        </w:rPr>
+        <w:lastRenderedPageBreak/>
+        <w:t xml:space="preserve">Chitta Karte 10-10-2021 to 23-10-2021: </w:t>
+      </w:r>
+      <w:proofErr w:type="spellStart"/>
+      <w:r>
+        <w:rPr>
+          <w:rFonts w:ascii="Trebuchet MS" w:hAnsi="Trebuchet MS" w:cs="Times New Roman"/>
+          <w:sz w:val="24"/>
+          <w:szCs w:val="24"/>
+        </w:rPr>
+        <w:t>Lagna</w:t>
+      </w:r>
+      <w:proofErr w:type="spellEnd"/>
+      <w:r>
+        <w:rPr>
+          <w:rFonts w:ascii="Trebuchet MS" w:hAnsi="Trebuchet MS" w:cs="Times New Roman"/>
+          <w:sz w:val="24"/>
+          <w:szCs w:val="24"/>
+        </w:rPr>
+        <w:t xml:space="preserve"> is Pisces watery sign and presence of 3 planets Jupiter, Moon and Saturn indicate cool climate in western and North west regions of Hyderabad and rains are expected in these regions.</w:t>
+      </w:r>
+    </w:p>
+    <w:p>
+      <w:pPr>
+        <w:pStyle w:val="ListParagraph"/>
+        <w:numPr>
+          <w:ilvl w:val="0"/>
+          <w:numId w:val="4"/>
+        </w:numPr>
+        <w:spacing w:after="120" w:line="360" w:lineRule="auto"/>
+        <w:contextualSpacing w:val="0"/>
+        <w:jc w:val="both"/>
+        <w:rPr>
+          <w:rFonts w:ascii="Trebuchet MS" w:hAnsi="Trebuchet MS" w:cs="Times New Roman"/>
+          <w:sz w:val="24"/>
+          <w:szCs w:val="24"/>
+        </w:rPr>
+      </w:pPr>
+      <w:r>
+        <w:rPr>
+          <w:rFonts w:ascii="Trebuchet MS" w:hAnsi="Trebuchet MS" w:cs="Times New Roman"/>
+          <w:sz w:val="24"/>
+          <w:szCs w:val="24"/>
+        </w:rPr>
+        <w:t xml:space="preserve">Swathi Karte 24-10-2021 to 05-11-2021: </w:t>
+      </w:r>
+      <w:proofErr w:type="spellStart"/>
+      <w:r>
+        <w:rPr>
+          <w:rFonts w:ascii="Trebuchet MS" w:hAnsi="Trebuchet MS" w:cs="Times New Roman"/>
+          <w:sz w:val="24"/>
+          <w:szCs w:val="24"/>
+        </w:rPr>
+        <w:t>Lagna</w:t>
+      </w:r>
+      <w:proofErr w:type="spellEnd"/>
+      <w:r>
+        <w:rPr>
+          <w:rFonts w:ascii="Trebuchet MS" w:hAnsi="Trebuchet MS" w:cs="Times New Roman"/>
+          <w:sz w:val="24"/>
+          <w:szCs w:val="24"/>
+        </w:rPr>
+        <w:t xml:space="preserve"> is Scorpio and presence of Mercury, Ketu, Sun indicates depression in the sea in Indian ocean towards Arabian sea due to these very good rains are expected in South and South east direction of Hyderabad and north and north east directions of the Hyderabad.</w:t>
+      </w:r>
+    </w:p>
+    <w:p>
+      <w:pPr>
+        <w:pStyle w:val="ListParagraph"/>
+        <w:numPr>
+          <w:ilvl w:val="0"/>
+          <w:numId w:val="4"/>
+        </w:numPr>
+        <w:spacing w:after="120" w:line="360" w:lineRule="auto"/>
+        <w:contextualSpacing w:val="0"/>
+        <w:jc w:val="both"/>
+        <w:rPr>
+          <w:rFonts w:ascii="Trebuchet MS" w:hAnsi="Trebuchet MS" w:cs="Times New Roman"/>
+          <w:sz w:val="24"/>
+          <w:szCs w:val="24"/>
+        </w:rPr>
+      </w:pPr>
+      <w:r>
+        <w:rPr>
+          <w:rFonts w:ascii="Trebuchet MS" w:hAnsi="Trebuchet MS" w:cs="Times New Roman"/>
+          <w:sz w:val="24"/>
+          <w:szCs w:val="24"/>
+        </w:rPr>
+        <w:t xml:space="preserve">Vishaka Karte 06-11-2021 to 18-11-2021: </w:t>
+      </w:r>
+      <w:proofErr w:type="spellStart"/>
+      <w:r>
+        <w:rPr>
+          <w:rFonts w:ascii="Trebuchet MS" w:hAnsi="Trebuchet MS" w:cs="Times New Roman"/>
+          <w:sz w:val="24"/>
+          <w:szCs w:val="24"/>
+        </w:rPr>
+        <w:t>Lagna</w:t>
+      </w:r>
+      <w:proofErr w:type="spellEnd"/>
+      <w:r>
+        <w:rPr>
+          <w:rFonts w:ascii="Trebuchet MS" w:hAnsi="Trebuchet MS" w:cs="Times New Roman"/>
+          <w:sz w:val="24"/>
+          <w:szCs w:val="24"/>
+        </w:rPr>
+        <w:t xml:space="preserve"> is watery Sign Aquarius and no positive effects for rain but the climate will be cooler due to presence of cold and watery planes are very nearer to earthy signs.</w:t>
+      </w:r>
+    </w:p>
+    <w:p>
+      <w:pPr>
+        <w:pStyle w:val="ListParagraph"/>
+        <w:numPr>
+          <w:ilvl w:val="0"/>
+          <w:numId w:val="4"/>
+        </w:numPr>
+        <w:spacing w:after="120" w:line="360" w:lineRule="auto"/>
+        <w:contextualSpacing w:val="0"/>
+        <w:jc w:val="both"/>
+        <w:rPr>
+          <w:rFonts w:ascii="Trebuchet MS" w:hAnsi="Trebuchet MS" w:cs="Times New Roman"/>
+          <w:sz w:val="24"/>
+          <w:szCs w:val="24"/>
+        </w:rPr>
+      </w:pPr>
+      <w:r>
+        <w:rPr>
+          <w:rFonts w:ascii="Trebuchet MS" w:hAnsi="Trebuchet MS" w:cs="Times New Roman"/>
+          <w:sz w:val="24"/>
+          <w:szCs w:val="24"/>
+        </w:rPr>
+        <w:t xml:space="preserve">Anuradha Karte 19-11-2021 to 1-12-2021: </w:t>
+      </w:r>
+      <w:proofErr w:type="spellStart"/>
+      <w:r>
+        <w:rPr>
+          <w:rFonts w:ascii="Trebuchet MS" w:hAnsi="Trebuchet MS" w:cs="Times New Roman"/>
+          <w:sz w:val="24"/>
+          <w:szCs w:val="24"/>
+        </w:rPr>
+        <w:t>Lagna</w:t>
+      </w:r>
+      <w:proofErr w:type="spellEnd"/>
+      <w:r>
+        <w:rPr>
+          <w:rFonts w:ascii="Trebuchet MS" w:hAnsi="Trebuchet MS" w:cs="Times New Roman"/>
+          <w:sz w:val="24"/>
+          <w:szCs w:val="24"/>
+        </w:rPr>
+        <w:t xml:space="preserve"> is Airy Sign Gemini </w:t>
+      </w:r>
+      <w:proofErr w:type="spellStart"/>
+      <w:r>
+        <w:rPr>
+          <w:rFonts w:ascii="Trebuchet MS" w:hAnsi="Trebuchet MS" w:cs="Times New Roman"/>
+          <w:sz w:val="24"/>
+          <w:szCs w:val="24"/>
+        </w:rPr>
+        <w:t>aspected</w:t>
+      </w:r>
+      <w:proofErr w:type="spellEnd"/>
+      <w:r>
+        <w:rPr>
+          <w:rFonts w:ascii="Trebuchet MS" w:hAnsi="Trebuchet MS" w:cs="Times New Roman"/>
+          <w:sz w:val="24"/>
+          <w:szCs w:val="24"/>
+        </w:rPr>
+        <w:t xml:space="preserve"> by Venus indicates rains in few regions of North east direction.</w:t>
+      </w:r>
+    </w:p>
+    <w:p>
+      <w:pPr>
+        <w:pStyle w:val="ListParagraph"/>
+        <w:numPr>
+          <w:ilvl w:val="0"/>
+          <w:numId w:val="4"/>
+        </w:numPr>
+        <w:spacing w:after="120" w:line="360" w:lineRule="auto"/>
+        <w:contextualSpacing w:val="0"/>
+        <w:jc w:val="both"/>
+        <w:rPr>
+          <w:rFonts w:ascii="Trebuchet MS" w:hAnsi="Trebuchet MS" w:cs="Times New Roman"/>
+          <w:sz w:val="24"/>
+          <w:szCs w:val="24"/>
+        </w:rPr>
+      </w:pPr>
+      <w:r>
+        <w:rPr>
+          <w:rFonts w:ascii="Trebuchet MS" w:hAnsi="Trebuchet MS" w:cs="Times New Roman"/>
+          <w:sz w:val="24"/>
+          <w:szCs w:val="24"/>
+        </w:rPr>
+        <w:t xml:space="preserve">Jeysta Karte 02-12-2021 to 14-12-2021: </w:t>
+      </w:r>
+      <w:proofErr w:type="spellStart"/>
+      <w:r>
+        <w:rPr>
+          <w:rFonts w:ascii="Trebuchet MS" w:hAnsi="Trebuchet MS" w:cs="Times New Roman"/>
+          <w:sz w:val="24"/>
+          <w:szCs w:val="24"/>
+        </w:rPr>
+        <w:t>Lagna</w:t>
+      </w:r>
+      <w:proofErr w:type="spellEnd"/>
+      <w:r>
+        <w:rPr>
+          <w:rFonts w:ascii="Trebuchet MS" w:hAnsi="Trebuchet MS" w:cs="Times New Roman"/>
+          <w:sz w:val="24"/>
+          <w:szCs w:val="24"/>
+        </w:rPr>
+        <w:t xml:space="preserve"> is Leo and presence of Sun and Mercury in watery sign in Scorpio indicates low pressure area in the Arabian Sea indicates good rains in the direction of East and South East Directions of Hyderabad.</w:t>
+      </w:r>
+    </w:p>
+    <w:p>
+      <w:pPr>
+        <w:pStyle w:val="ListParagraph"/>
+        <w:numPr>
+          <w:ilvl w:val="0"/>
+          <w:numId w:val="4"/>
+        </w:numPr>
+        <w:spacing w:after="120" w:line="360" w:lineRule="auto"/>
+        <w:contextualSpacing w:val="0"/>
+        <w:jc w:val="both"/>
+        <w:rPr>
+          <w:rFonts w:ascii="Trebuchet MS" w:hAnsi="Trebuchet MS" w:cs="Times New Roman"/>
+          <w:sz w:val="24"/>
+          <w:szCs w:val="24"/>
+        </w:rPr>
+      </w:pPr>
+      <w:r>
+        <w:rPr>
+          <w:rFonts w:ascii="Trebuchet MS" w:hAnsi="Trebuchet MS" w:cs="Times New Roman"/>
+          <w:sz w:val="24"/>
+          <w:szCs w:val="24"/>
+        </w:rPr>
+        <w:t xml:space="preserve">Moola Karte 15-12-2021 to 27-12-2021: </w:t>
+      </w:r>
+      <w:proofErr w:type="spellStart"/>
+      <w:r>
+        <w:rPr>
+          <w:rFonts w:ascii="Trebuchet MS" w:hAnsi="Trebuchet MS" w:cs="Times New Roman"/>
+          <w:sz w:val="24"/>
+          <w:szCs w:val="24"/>
+        </w:rPr>
+        <w:t>Lagna</w:t>
+      </w:r>
+      <w:proofErr w:type="spellEnd"/>
+      <w:r>
+        <w:rPr>
+          <w:rFonts w:ascii="Trebuchet MS" w:hAnsi="Trebuchet MS" w:cs="Times New Roman"/>
+          <w:sz w:val="24"/>
+          <w:szCs w:val="24"/>
+        </w:rPr>
+        <w:t xml:space="preserve"> is Airy sign Libra and Moon is aspecting from Aries and presence of Sun and Mercury in the Sagittarius Sign indicates low pressure areas in Arabian sea. Jupiter aspects </w:t>
+      </w:r>
+      <w:proofErr w:type="spellStart"/>
+      <w:r>
+        <w:rPr>
+          <w:rFonts w:ascii="Trebuchet MS" w:hAnsi="Trebuchet MS" w:cs="Times New Roman"/>
+          <w:sz w:val="24"/>
+          <w:szCs w:val="24"/>
+        </w:rPr>
+        <w:t>lagna</w:t>
+      </w:r>
+      <w:proofErr w:type="spellEnd"/>
+      <w:r>
+        <w:rPr>
+          <w:rFonts w:ascii="Trebuchet MS" w:hAnsi="Trebuchet MS" w:cs="Times New Roman"/>
+          <w:sz w:val="24"/>
+          <w:szCs w:val="24"/>
+        </w:rPr>
+        <w:t xml:space="preserve"> and there will be no rains are scanty rains in the south direction of Hyderabad and cold winds will be there during this period.</w:t>
+      </w:r>
+    </w:p>
+    <w:p>
+      <w:pPr>
+        <w:pStyle w:val="ListParagraph"/>
+        <w:numPr>
+          <w:ilvl w:val="0"/>
+          <w:numId w:val="4"/>
+        </w:numPr>
+        <w:spacing w:after="120" w:line="360" w:lineRule="auto"/>
+        <w:contextualSpacing w:val="0"/>
+        <w:jc w:val="both"/>
+        <w:rPr>
+          <w:rFonts w:ascii="Trebuchet MS" w:hAnsi="Trebuchet MS" w:cs="Times New Roman"/>
+          <w:sz w:val="24"/>
+          <w:szCs w:val="24"/>
+        </w:rPr>
+      </w:pPr>
+      <w:r>
+        <w:rPr>
+          <w:rFonts w:ascii="Trebuchet MS" w:hAnsi="Trebuchet MS" w:cs="Times New Roman"/>
+          <w:sz w:val="24"/>
+          <w:szCs w:val="24"/>
+        </w:rPr>
+        <w:t xml:space="preserve">Purvashada Karte 28-12-2021 to 10-01-2022: </w:t>
+      </w:r>
+      <w:proofErr w:type="spellStart"/>
+      <w:r>
+        <w:rPr>
+          <w:rFonts w:ascii="Trebuchet MS" w:hAnsi="Trebuchet MS" w:cs="Times New Roman"/>
+          <w:sz w:val="24"/>
+          <w:szCs w:val="24"/>
+        </w:rPr>
+        <w:t>Lagna</w:t>
+      </w:r>
+      <w:proofErr w:type="spellEnd"/>
+      <w:r>
+        <w:rPr>
+          <w:rFonts w:ascii="Trebuchet MS" w:hAnsi="Trebuchet MS" w:cs="Times New Roman"/>
+          <w:sz w:val="24"/>
+          <w:szCs w:val="24"/>
+        </w:rPr>
+        <w:t xml:space="preserve"> is Sagittarius and presence of Mecury, Sun and Moon indicates low pressure in the sea in Arabian sea. There will be rains in the South west directions of Hyderabad.</w:t>
+      </w:r>
+    </w:p>
+    <w:p>
+      <w:pPr>
+        <w:pStyle w:val="ListParagraph"/>
+        <w:numPr>
+          <w:ilvl w:val="0"/>
+          <w:numId w:val="4"/>
+        </w:numPr>
+        <w:spacing w:after="120" w:line="360" w:lineRule="auto"/>
+        <w:contextualSpacing w:val="0"/>
+        <w:jc w:val="both"/>
+        <w:rPr>
+          <w:rFonts w:ascii="Trebuchet MS" w:hAnsi="Trebuchet MS" w:cs="Times New Roman"/>
+          <w:sz w:val="24"/>
+          <w:szCs w:val="24"/>
+        </w:rPr>
+      </w:pPr>
+      <w:r>
+        <w:rPr>
+          <w:rFonts w:ascii="Trebuchet MS" w:hAnsi="Trebuchet MS" w:cs="Times New Roman"/>
+          <w:sz w:val="24"/>
+          <w:szCs w:val="24"/>
+        </w:rPr>
+        <w:t xml:space="preserve">Uttarashada Karte11-01-2022 to 23-01-2022: </w:t>
+      </w:r>
+      <w:proofErr w:type="spellStart"/>
+      <w:r>
+        <w:rPr>
+          <w:rFonts w:ascii="Trebuchet MS" w:hAnsi="Trebuchet MS" w:cs="Times New Roman"/>
+          <w:sz w:val="24"/>
+          <w:szCs w:val="24"/>
+        </w:rPr>
+        <w:t>Lagna</w:t>
+      </w:r>
+      <w:proofErr w:type="spellEnd"/>
+      <w:r>
+        <w:rPr>
+          <w:rFonts w:ascii="Trebuchet MS" w:hAnsi="Trebuchet MS" w:cs="Times New Roman"/>
+          <w:sz w:val="24"/>
+          <w:szCs w:val="24"/>
+        </w:rPr>
+        <w:t xml:space="preserve"> is Capricorn earthy sign and presence of Saturn and Mercury indicate cold winds are more prevalent in the West and North west directions of Hyderabad and good rains can be expected during this period</w:t>
+      </w:r>
+    </w:p>
+    <w:p>
+      <w:pPr>
+        <w:pStyle w:val="ListParagraph"/>
+        <w:numPr>
+          <w:ilvl w:val="0"/>
+          <w:numId w:val="4"/>
+        </w:numPr>
+        <w:spacing w:after="120" w:line="360" w:lineRule="auto"/>
+        <w:contextualSpacing w:val="0"/>
+        <w:jc w:val="both"/>
+        <w:rPr>
+          <w:rFonts w:ascii="Trebuchet MS" w:hAnsi="Trebuchet MS" w:cs="Times New Roman"/>
+          <w:sz w:val="24"/>
+          <w:szCs w:val="24"/>
+        </w:rPr>
+      </w:pPr>
+      <w:r>
+        <w:rPr>
+          <w:rFonts w:ascii="Trebuchet MS" w:hAnsi="Trebuchet MS" w:cs="Times New Roman"/>
+          <w:sz w:val="24"/>
+          <w:szCs w:val="24"/>
+        </w:rPr>
+        <w:t xml:space="preserve">Sravana Karte 24-01-2022 to 05-01-2022: </w:t>
+      </w:r>
+      <w:proofErr w:type="spellStart"/>
+      <w:r>
+        <w:rPr>
+          <w:rFonts w:ascii="Trebuchet MS" w:hAnsi="Trebuchet MS" w:cs="Times New Roman"/>
+          <w:sz w:val="24"/>
+          <w:szCs w:val="24"/>
+        </w:rPr>
+        <w:t>Lagna</w:t>
+      </w:r>
+      <w:proofErr w:type="spellEnd"/>
+      <w:r>
+        <w:rPr>
+          <w:rFonts w:ascii="Trebuchet MS" w:hAnsi="Trebuchet MS" w:cs="Times New Roman"/>
+          <w:sz w:val="24"/>
+          <w:szCs w:val="24"/>
+        </w:rPr>
+        <w:t xml:space="preserve"> is Capricorn earthy sign and presence of Saturn and Mercury and Sun indicate very col d climate and cold winds are more prevalent in the West and North west directions of Hyderabad and there will be no rains and few regions scanty rains can be expected.</w:t>
+      </w:r>
+    </w:p>
+    <w:p>
+      <w:pPr>
+        <w:pStyle w:val="ListParagraph"/>
+        <w:numPr>
+          <w:ilvl w:val="0"/>
+          <w:numId w:val="4"/>
+        </w:numPr>
+        <w:spacing w:after="120" w:line="360" w:lineRule="auto"/>
+        <w:contextualSpacing w:val="0"/>
+        <w:jc w:val="both"/>
+        <w:rPr>
+          <w:rFonts w:ascii="Trebuchet MS" w:hAnsi="Trebuchet MS" w:cs="Times New Roman"/>
+          <w:sz w:val="24"/>
+          <w:szCs w:val="24"/>
+        </w:rPr>
+      </w:pPr>
+      <w:r>
+        <w:rPr>
+          <w:rFonts w:ascii="Trebuchet MS" w:hAnsi="Trebuchet MS" w:cs="Times New Roman"/>
+          <w:sz w:val="24"/>
+          <w:szCs w:val="24"/>
+        </w:rPr>
+        <w:t xml:space="preserve">Danishta Karte 06-02-2022 to 18-02-20212: </w:t>
+      </w:r>
+      <w:proofErr w:type="spellStart"/>
+      <w:r>
+        <w:rPr>
+          <w:rFonts w:ascii="Trebuchet MS" w:hAnsi="Trebuchet MS" w:cs="Times New Roman"/>
+          <w:sz w:val="24"/>
+          <w:szCs w:val="24"/>
+        </w:rPr>
+        <w:t>Lagna</w:t>
+      </w:r>
+      <w:proofErr w:type="spellEnd"/>
+      <w:r>
+        <w:rPr>
+          <w:rFonts w:ascii="Trebuchet MS" w:hAnsi="Trebuchet MS" w:cs="Times New Roman"/>
+          <w:sz w:val="24"/>
+          <w:szCs w:val="24"/>
+        </w:rPr>
+        <w:t xml:space="preserve"> is earthy sign Taurus and there will be less rains in few regions. </w:t>
+      </w:r>
+    </w:p>
+    <w:p>
+      <w:pPr>
+        <w:pStyle w:val="ListParagraph"/>
+        <w:numPr>
+          <w:ilvl w:val="0"/>
+          <w:numId w:val="4"/>
+        </w:numPr>
+        <w:spacing w:after="120" w:line="360" w:lineRule="auto"/>
+        <w:contextualSpacing w:val="0"/>
+        <w:jc w:val="both"/>
+        <w:rPr>
+          <w:rFonts w:ascii="Trebuchet MS" w:hAnsi="Trebuchet MS" w:cs="Times New Roman"/>
+          <w:sz w:val="24"/>
+          <w:szCs w:val="24"/>
+        </w:rPr>
+      </w:pPr>
+      <w:r>
+        <w:rPr>
+          <w:rFonts w:ascii="Trebuchet MS" w:hAnsi="Trebuchet MS" w:cs="Times New Roman"/>
+          <w:sz w:val="24"/>
+          <w:szCs w:val="24"/>
+        </w:rPr>
+        <w:t xml:space="preserve">Shatabisha Karte19-02-2022 to 03-03-2022: </w:t>
+      </w:r>
+      <w:proofErr w:type="spellStart"/>
+      <w:r>
+        <w:rPr>
+          <w:rFonts w:ascii="Trebuchet MS" w:hAnsi="Trebuchet MS" w:cs="Times New Roman"/>
+          <w:sz w:val="24"/>
+          <w:szCs w:val="24"/>
+        </w:rPr>
+        <w:t>Lagna</w:t>
+      </w:r>
+      <w:proofErr w:type="spellEnd"/>
+      <w:r>
+        <w:rPr>
+          <w:rFonts w:ascii="Trebuchet MS" w:hAnsi="Trebuchet MS" w:cs="Times New Roman"/>
+          <w:sz w:val="24"/>
+          <w:szCs w:val="24"/>
+        </w:rPr>
+        <w:t xml:space="preserve"> is Airy Sign Gemini </w:t>
+      </w:r>
+      <w:proofErr w:type="spellStart"/>
+      <w:r>
+        <w:rPr>
+          <w:rFonts w:ascii="Trebuchet MS" w:hAnsi="Trebuchet MS" w:cs="Times New Roman"/>
+          <w:sz w:val="24"/>
+          <w:szCs w:val="24"/>
+        </w:rPr>
+        <w:t>aspected</w:t>
+      </w:r>
+      <w:proofErr w:type="spellEnd"/>
+      <w:r>
+        <w:rPr>
+          <w:rFonts w:ascii="Trebuchet MS" w:hAnsi="Trebuchet MS" w:cs="Times New Roman"/>
+          <w:sz w:val="24"/>
+          <w:szCs w:val="24"/>
+        </w:rPr>
+        <w:t xml:space="preserve"> by Saturn and Mars from Fiery sign, Jupiter and Sun in Aquarius windy sign indicates hot climate and </w:t>
+      </w:r>
+      <w:r>
+        <w:rPr>
+          <w:rFonts w:ascii="Trebuchet MS" w:hAnsi="Trebuchet MS" w:cs="Times New Roman"/>
+          <w:sz w:val="24"/>
+          <w:szCs w:val="24"/>
+        </w:rPr>
+        <w:lastRenderedPageBreak/>
+        <w:t>warmer winds during this period and rains are expected with thunders in North east direction and South directions of Hyderabad.</w:t>
+      </w:r>
+    </w:p>
+    <w:p>
+      <w:pPr>
+        <w:pStyle w:val="ListParagraph"/>
+        <w:numPr>
+          <w:ilvl w:val="0"/>
+          <w:numId w:val="4"/>
+        </w:numPr>
+        <w:spacing w:after="120" w:line="360" w:lineRule="auto"/>
+        <w:contextualSpacing w:val="0"/>
+        <w:jc w:val="both"/>
+        <w:rPr>
+          <w:rFonts w:ascii="Trebuchet MS" w:hAnsi="Trebuchet MS" w:cs="Times New Roman"/>
+          <w:sz w:val="24"/>
+          <w:szCs w:val="24"/>
+        </w:rPr>
+      </w:pPr>
+      <w:r>
+        <w:rPr>
+          <w:rFonts w:ascii="Trebuchet MS" w:hAnsi="Trebuchet MS" w:cs="Times New Roman"/>
+          <w:sz w:val="24"/>
+          <w:szCs w:val="24"/>
+        </w:rPr>
+        <w:t xml:space="preserve">Purvabhadra Karte 04-03-22 to 17-03-2022:  </w:t>
+      </w:r>
+      <w:proofErr w:type="spellStart"/>
+      <w:r>
+        <w:rPr>
+          <w:rFonts w:ascii="Trebuchet MS" w:hAnsi="Trebuchet MS" w:cs="Times New Roman"/>
+          <w:sz w:val="24"/>
+          <w:szCs w:val="24"/>
+        </w:rPr>
+        <w:t>Lagna</w:t>
+      </w:r>
+      <w:proofErr w:type="spellEnd"/>
+      <w:r>
+        <w:rPr>
+          <w:rFonts w:ascii="Trebuchet MS" w:hAnsi="Trebuchet MS" w:cs="Times New Roman"/>
+          <w:sz w:val="24"/>
+          <w:szCs w:val="24"/>
+        </w:rPr>
+        <w:t xml:space="preserve"> is Watery sign Scorpio and planet </w:t>
+      </w:r>
+      <w:proofErr w:type="spellStart"/>
+      <w:r>
+        <w:rPr>
+          <w:rFonts w:ascii="Trebuchet MS" w:hAnsi="Trebuchet MS" w:cs="Times New Roman"/>
+          <w:sz w:val="24"/>
+          <w:szCs w:val="24"/>
+        </w:rPr>
+        <w:t>ketu</w:t>
+      </w:r>
+      <w:proofErr w:type="spellEnd"/>
+      <w:r>
+        <w:rPr>
+          <w:rFonts w:ascii="Trebuchet MS" w:hAnsi="Trebuchet MS" w:cs="Times New Roman"/>
+          <w:sz w:val="24"/>
+          <w:szCs w:val="24"/>
+        </w:rPr>
+        <w:t xml:space="preserve"> is posited in </w:t>
+      </w:r>
+      <w:proofErr w:type="spellStart"/>
+      <w:r>
+        <w:rPr>
+          <w:rFonts w:ascii="Trebuchet MS" w:hAnsi="Trebuchet MS" w:cs="Times New Roman"/>
+          <w:sz w:val="24"/>
+          <w:szCs w:val="24"/>
+        </w:rPr>
+        <w:t>lagna</w:t>
+      </w:r>
+      <w:proofErr w:type="spellEnd"/>
+      <w:r>
+        <w:rPr>
+          <w:rFonts w:ascii="Trebuchet MS" w:hAnsi="Trebuchet MS" w:cs="Times New Roman"/>
+          <w:sz w:val="24"/>
+          <w:szCs w:val="24"/>
+        </w:rPr>
+        <w:t xml:space="preserve"> and there are no positive aspects very low rains occur during these periods in few regions of Hyderabad.</w:t>
+      </w:r>
+    </w:p>
+    <w:p>
+      <w:pPr>
+        <w:pStyle w:val="ListParagraph"/>
+        <w:numPr>
+          <w:ilvl w:val="0"/>
+          <w:numId w:val="4"/>
+        </w:numPr>
+        <w:spacing w:after="120" w:line="360" w:lineRule="auto"/>
+        <w:contextualSpacing w:val="0"/>
+        <w:jc w:val="both"/>
+        <w:rPr>
+          <w:rFonts w:ascii="Trebuchet MS" w:hAnsi="Trebuchet MS" w:cs="Times New Roman"/>
+          <w:sz w:val="24"/>
+          <w:szCs w:val="24"/>
+        </w:rPr>
+      </w:pPr>
+      <w:r>
+        <w:rPr>
+          <w:rFonts w:ascii="Trebuchet MS" w:hAnsi="Trebuchet MS" w:cs="Times New Roman"/>
+          <w:sz w:val="24"/>
+          <w:szCs w:val="24"/>
+        </w:rPr>
+        <w:t xml:space="preserve">Uttarabhadra Karte 18-03-2022 to 31-03-2022: </w:t>
+      </w:r>
+      <w:proofErr w:type="spellStart"/>
+      <w:r>
+        <w:rPr>
+          <w:rFonts w:ascii="Trebuchet MS" w:hAnsi="Trebuchet MS" w:cs="Times New Roman"/>
+          <w:sz w:val="24"/>
+          <w:szCs w:val="24"/>
+        </w:rPr>
+        <w:t>Lagna</w:t>
+      </w:r>
+      <w:proofErr w:type="spellEnd"/>
+      <w:r>
+        <w:rPr>
+          <w:rFonts w:ascii="Trebuchet MS" w:hAnsi="Trebuchet MS" w:cs="Times New Roman"/>
+          <w:sz w:val="24"/>
+          <w:szCs w:val="24"/>
+        </w:rPr>
+        <w:t xml:space="preserve"> is Aries Fiery Sign and there are no positive combinations for rains during this period few regions very little rains are expected.</w:t>
+      </w:r>
+    </w:p>
+    <w:p>
+      <w:pPr>
+        <w:pStyle w:val="ListParagraph"/>
+        <w:numPr>
+          <w:ilvl w:val="0"/>
+          <w:numId w:val="4"/>
+        </w:numPr>
+        <w:spacing w:after="120" w:line="360" w:lineRule="auto"/>
+        <w:contextualSpacing w:val="0"/>
+        <w:jc w:val="both"/>
+        <w:rPr>
+          <w:rFonts w:ascii="Trebuchet MS" w:hAnsi="Trebuchet MS" w:cs="Times New Roman"/>
+          <w:sz w:val="24"/>
+          <w:szCs w:val="24"/>
+        </w:rPr>
+      </w:pPr>
+      <w:r>
+        <w:rPr>
+          <w:rFonts w:ascii="Trebuchet MS" w:hAnsi="Trebuchet MS" w:cs="Times New Roman"/>
+          <w:sz w:val="24"/>
+          <w:szCs w:val="24"/>
+        </w:rPr>
+        <w:t xml:space="preserve">Revathi Karte 01-04-2022 to 14-04-2022: </w:t>
+      </w:r>
+      <w:proofErr w:type="spellStart"/>
+      <w:r>
+        <w:rPr>
+          <w:rFonts w:ascii="Trebuchet MS" w:hAnsi="Trebuchet MS" w:cs="Times New Roman"/>
+          <w:sz w:val="24"/>
+          <w:szCs w:val="24"/>
+        </w:rPr>
+        <w:t>Lagna</w:t>
+      </w:r>
+      <w:proofErr w:type="spellEnd"/>
+      <w:r>
+        <w:rPr>
+          <w:rFonts w:ascii="Trebuchet MS" w:hAnsi="Trebuchet MS" w:cs="Times New Roman"/>
+          <w:sz w:val="24"/>
+          <w:szCs w:val="24"/>
+        </w:rPr>
+        <w:t xml:space="preserve"> is fiery sign Sagittarius and there are no positive combinations for rains during this period.</w:t>
+      </w:r>
+    </w:p>
+    <w:p>
+      <w:pPr>
+        <w:pStyle w:val="ListParagraph"/>
+        <w:spacing w:after="120" w:line="360" w:lineRule="auto"/>
+        <w:contextualSpacing w:val="0"/>
+        <w:jc w:val="both"/>
+        <w:rPr>
+          <w:rFonts w:ascii="Trebuchet MS" w:hAnsi="Trebuchet MS" w:cs="Times New Roman"/>
+          <w:sz w:val="24"/>
+          <w:szCs w:val="24"/>
+        </w:rPr>
+      </w:pPr>
+      <w:r>
+        <w:rPr>
+          <w:rFonts w:ascii="Trebuchet MS" w:hAnsi="Trebuchet MS" w:cs="Times New Roman"/>
+          <w:sz w:val="24"/>
+          <w:szCs w:val="24"/>
+        </w:rPr>
+        <w:t>According to the Telugu year Plava nama Samvatsaram rainfall will be average and different types of millets crops will be cultivated in large area.</w:t>
+      </w:r>
+    </w:p>
+    <w:p>
+      <w:pPr>
+        <w:pStyle w:val="ListParagraph"/>
+        <w:spacing w:after="120" w:line="360" w:lineRule="auto"/>
+        <w:contextualSpacing w:val="0"/>
+        <w:jc w:val="both"/>
+        <w:rPr>
+          <w:rFonts w:ascii="Trebuchet MS" w:hAnsi="Trebuchet MS" w:cs="Times New Roman"/>
+          <w:sz w:val="24"/>
+          <w:szCs w:val="24"/>
+        </w:rPr>
+      </w:pPr>
+    </w:p>
+    <w:p>
+      <w:pPr>
+        <w:spacing w:after="120" w:line="360" w:lineRule="auto"/>
+        <w:jc w:val="both"/>
+        <w:rPr>
+          <w:rFonts w:ascii="Trebuchet MS" w:hAnsi="Trebuchet MS" w:cs="Times New Roman"/>
+          <w:sz w:val="24"/>
+          <w:szCs w:val="24"/>
+        </w:rPr>
+      </w:pPr>
+      <w:r>
+        <w:rPr>
+          <w:rFonts w:ascii="Trebuchet MS" w:hAnsi="Trebuchet MS" w:cs="Times New Roman"/>
+          <w:i/>
+          <w:iCs/>
+          <w:sz w:val="24"/>
+          <w:szCs w:val="24"/>
+        </w:rPr>
+        <w:t xml:space="preserve">Note: With Guru ji Blessings </w:t>
+      </w:r>
+      <w:r>
+        <w:rPr>
+          <w:rFonts w:ascii="Trebuchet MS" w:hAnsi="Trebuchet MS" w:cs="Times New Roman"/>
+          <w:i/>
+          <w:iCs/>
+          <w:sz w:val="24"/>
+          <w:szCs w:val="24"/>
+        </w:rPr>
+        <w:t>t</w:t>
+      </w:r>
+      <w:r>
+        <w:rPr>
+          <w:rFonts w:ascii="Trebuchet MS" w:hAnsi="Trebuchet MS" w:cs="Times New Roman"/>
+          <w:i/>
+          <w:iCs/>
+          <w:sz w:val="24"/>
+          <w:szCs w:val="24"/>
+        </w:rPr>
+        <w:t>hese observations and calculations are made according to the astrology texts and literature</w:t>
+      </w:r>
+      <w:r>
+        <w:rPr>
+          <w:rFonts w:ascii="Trebuchet MS" w:hAnsi="Trebuchet MS" w:cs="Times New Roman"/>
+          <w:i/>
+          <w:iCs/>
           <w:sz w:val="24"/>
           <w:szCs w:val="24"/>
         </w:rPr>
         <w:t>.</w:t>
       </w:r>
+      <w:r>
+        <w:rPr>
+          <w:rFonts w:ascii="Trebuchet MS" w:hAnsi="Trebuchet MS" w:cs="Times New Roman"/>
+          <w:i/>
+          <w:iCs/>
+          <w:sz w:val="24"/>
+          <w:szCs w:val="24"/>
+        </w:rPr>
+        <w:t xml:space="preserve"> </w:t>
+      </w:r>
+      <w:r>
+        <w:rPr>
+          <w:rFonts w:ascii="Trebuchet MS" w:hAnsi="Trebuchet MS" w:cs="Times New Roman"/>
+          <w:i/>
+          <w:iCs/>
+          <w:sz w:val="24"/>
+          <w:szCs w:val="24"/>
+        </w:rPr>
+        <w:t>A</w:t>
+      </w:r>
+      <w:r>
+        <w:rPr>
+          <w:rFonts w:ascii="Trebuchet MS" w:hAnsi="Trebuchet MS" w:cs="Times New Roman"/>
+          <w:i/>
+          <w:iCs/>
+          <w:sz w:val="24"/>
+          <w:szCs w:val="24"/>
+        </w:rPr>
+        <w:t>ny deviation in the results is only due to my observations and analysis but not due to the Astrology literature. I</w:t>
+      </w:r>
+      <w:r>
+        <w:rPr>
+          <w:rFonts w:ascii="Trebuchet MS" w:hAnsi="Trebuchet MS" w:cs="Times New Roman"/>
+          <w:i/>
+          <w:iCs/>
+          <w:sz w:val="24"/>
+          <w:szCs w:val="24"/>
+        </w:rPr>
+        <w:t xml:space="preserve"> </w:t>
+      </w:r>
+      <w:r>
+        <w:rPr>
+          <w:rFonts w:ascii="Trebuchet MS" w:hAnsi="Trebuchet MS" w:cs="Times New Roman"/>
+          <w:i/>
+          <w:iCs/>
+          <w:sz w:val="24"/>
+          <w:szCs w:val="24"/>
+        </w:rPr>
+        <w:t>am trying my best to understand the subject and try to create awareness for ancient Astro science in predicting the Rainfall. I hope you will encourage me to improve the deeper understanding of Astrology knowledge and Science beyond our limitations. I hope you will accept this article and forgive me for mistakes</w:t>
+      </w:r>
+      <w:r>
+        <w:rPr>
+          <w:rFonts w:ascii="Trebuchet MS" w:hAnsi="Trebuchet MS" w:cs="Times New Roman"/>
+          <w:sz w:val="24"/>
+          <w:szCs w:val="24"/>
+        </w:rPr>
+        <w:t>.</w:t>
+      </w:r>
+    </w:p>
+    <w:p>
+      <w:pPr>
+        <w:spacing w:after="120" w:line="360" w:lineRule="auto"/>
+        <w:jc w:val="both"/>
+        <w:rPr>
+          <w:rFonts w:ascii="Trebuchet MS" w:hAnsi="Trebuchet MS" w:cs="Times New Roman"/>
+          <w:sz w:val="24"/>
+          <w:szCs w:val="24"/>
+        </w:rPr>
+      </w:pPr>
+    </w:p>
+    <w:p>
+      <w:pPr>
+        <w:spacing w:after="120" w:line="360" w:lineRule="auto"/>
+        <w:jc w:val="both"/>
+        <w:rPr>
+          <w:rFonts w:ascii="Trebuchet MS" w:hAnsi="Trebuchet MS" w:cs="Times New Roman"/>
+          <w:sz w:val="24"/>
+          <w:szCs w:val="24"/>
+        </w:rPr>
+      </w:pPr>
+      <w:r>
+        <w:rPr>
+          <w:rFonts w:ascii="Trebuchet MS" w:hAnsi="Trebuchet MS" w:cs="Times New Roman"/>
+          <w:sz w:val="24"/>
+          <w:szCs w:val="24"/>
+        </w:rPr>
+        <w:t xml:space="preserve">ML. </w:t>
+      </w:r>
+      <w:proofErr w:type="spellStart"/>
+      <w:r>
+        <w:rPr>
+          <w:rFonts w:ascii="Trebuchet MS" w:hAnsi="Trebuchet MS" w:cs="Times New Roman"/>
+          <w:sz w:val="24"/>
+          <w:szCs w:val="24"/>
+        </w:rPr>
+        <w:t>Arvinda</w:t>
+      </w:r>
+      <w:proofErr w:type="spellEnd"/>
+      <w:r>
+        <w:rPr>
+          <w:rFonts w:ascii="Trebuchet MS" w:hAnsi="Trebuchet MS" w:cs="Times New Roman"/>
+          <w:sz w:val="24"/>
+          <w:szCs w:val="24"/>
+        </w:rPr>
+        <w:t xml:space="preserve"> Swamy</w:t>
+      </w:r>
+    </w:p>
+    <w:p>
+      <w:pPr>
+        <w:spacing w:after="120" w:line="360" w:lineRule="auto"/>
+        <w:jc w:val="both"/>
+        <w:rPr>
+          <w:rFonts w:ascii="Trebuchet MS" w:hAnsi="Trebuchet MS" w:cs="Times New Roman"/>
+          <w:sz w:val="24"/>
+          <w:szCs w:val="24"/>
+        </w:rPr>
+      </w:pPr>
+      <w:r>
+        <w:rPr>
+          <w:rFonts w:ascii="Trebuchet MS" w:hAnsi="Trebuchet MS" w:cs="Times New Roman"/>
+          <w:sz w:val="24"/>
+          <w:szCs w:val="24"/>
+        </w:rPr>
+        <w:t>Ph. D 2019-2021</w:t>
+      </w:r>
+    </w:p>
+    <w:p>
+      <w:pPr>
+        <w:spacing w:after="120" w:line="360" w:lineRule="auto"/>
+        <w:jc w:val="both"/>
+        <w:rPr>
+          <w:rFonts w:ascii="Trebuchet MS" w:hAnsi="Trebuchet MS" w:cs="Times New Roman"/>
+          <w:sz w:val="24"/>
+          <w:szCs w:val="24"/>
+        </w:rPr>
+      </w:pPr>
+      <w:r>
+        <w:rPr>
+          <w:rFonts w:ascii="Trebuchet MS" w:hAnsi="Trebuchet MS" w:cs="Times New Roman"/>
+          <w:sz w:val="24"/>
+          <w:szCs w:val="24"/>
+        </w:rPr>
+        <w:t>9246296946</w:t>
+      </w:r>
+    </w:p>
+    <w:p>
+      <w:pPr>
+        <w:pStyle w:val="ListParagraph"/>
+        <w:spacing w:after="240" w:line="360" w:lineRule="auto"/>
+        <w:ind w:left="870"/>
+        <w:contextualSpacing w:val="0"/>
+        <w:jc w:val="both"/>
+        <w:rPr>
+          <w:rFonts w:ascii="Trebuchet MS" w:hAnsi="Trebuchet MS" w:cs="Times New Roman"/>
+          <w:color w:val="000000" w:themeColor="text1"/>
+          <w:sz w:val="24"/>
+          <w:szCs w:val="24"/>
+        </w:rPr>
+      </w:pPr>
     </w:p>
     <w:sectPr>
+      <w:footerReference w:type="default" r:id="rId14"/>
       <w:pgSz w:w="11906" w:h="16838"/>
       <w:pgMar w:top="720" w:right="720" w:bottom="720" w:left="720" w:header="708" w:footer="708" w:gutter="0"/>
       <w:cols w:space="708"/>
@@ -4780,7 +7579,7 @@
 </file>
 
 <file path=word/endnotes.xml><?xml version="1.0" encoding="utf-8"?>
-<w:endnotes xmlns:wpc="http://schemas.microsoft.com/office/word/2010/wordprocessingCanvas" xmlns:cx="http://schemas.microsoft.com/office/drawing/2014/chartex" xmlns:cx1="http://schemas.microsoft.com/office/drawing/2015/9/8/chartex" xmlns:cx2="http://schemas.microsoft.com/office/drawing/2015/10/21/chartex" xmlns:cx3="http://schemas.microsoft.com/office/drawing/2016/5/9/chartex" xmlns:cx4="http://schemas.microsoft.com/office/drawing/2016/5/10/chartex" xmlns:cx5="http://schemas.microsoft.com/office/drawing/2016/5/11/chartex" xmlns:cx6="http://schemas.microsoft.com/office/drawing/2016/5/12/chartex" xmlns:cx7="http://schemas.microsoft.com/office/drawing/2016/5/13/chartex" xmlns:cx8="http://schemas.microsoft.com/office/drawing/2016/5/14/chartex" xmlns:mc="http://schemas.openxmlformats.org/markup-compatibility/2006" xmlns:aink="http://schemas.microsoft.com/office/drawing/2016/ink" xmlns:am3d="http://schemas.microsoft.com/office/drawing/2017/model3d" xmlns:o="urn:schemas-microsoft-com:office:office" xmlns:r="http://schemas.openxmlformats.org/officeDocument/2006/relationships" xmlns:m="http://schemas.openxmlformats.org/officeDocument/2006/math" xmlns:v="urn:schemas-microsoft-com:vml" xmlns:wp14="http://schemas.microsoft.com/office/word/2010/wordprocessingDrawing" xmlns:wp="http://schemas.openxmlformats.org/drawingml/2006/wordprocessingDrawing" xmlns:w10="urn:schemas-microsoft-com:office:word" xmlns:w="http://schemas.openxmlformats.org/wordprocessingml/2006/main" xmlns:w14="http://schemas.microsoft.com/office/word/2010/wordml" xmlns:w15="http://schemas.microsoft.com/office/word/2012/wordml" xmlns:w16cex="http://schemas.microsoft.com/office/word/2018/wordml/cex" xmlns:w16cid="http://schemas.microsoft.com/office/word/2016/wordml/cid" xmlns:w16="http://schemas.microsoft.com/office/word/2018/wordml" xmlns:w16sdtdh="http://schemas.microsoft.com/office/word/2020/wordml/sdtdatahash" xmlns:w16se="http://schemas.microsoft.com/office/word/2015/wordml/symex" xmlns:wpg="http://schemas.microsoft.com/office/word/2010/wordprocessingGroup" xmlns:wpi="http://schemas.microsoft.com/office/word/2010/wordprocessingInk" xmlns:wne="http://schemas.microsoft.com/office/word/2006/wordml" xmlns:wps="http://schemas.microsoft.com/office/word/2010/wordprocessingShape" mc:Ignorable="w14 w15 w16se w16cid w16 w16cex w16sdtdh wp14">
+<w:endnotes xmlns:wpc="http://schemas.microsoft.com/office/word/2010/wordprocessingCanvas" xmlns:cx="http://schemas.microsoft.com/office/drawing/2014/chartex" xmlns:cx1="http://schemas.microsoft.com/office/drawing/2015/9/8/chartex" xmlns:cx2="http://schemas.microsoft.com/office/drawing/2015/10/21/chartex" xmlns:cx3="http://schemas.microsoft.com/office/drawing/2016/5/9/chartex" xmlns:cx4="http://schemas.microsoft.com/office/drawing/2016/5/10/chartex" xmlns:cx5="http://schemas.microsoft.com/office/drawing/2016/5/11/chartex" xmlns:cx6="http://schemas.microsoft.com/office/drawing/2016/5/12/chartex" xmlns:cx7="http://schemas.microsoft.com/office/drawing/2016/5/13/chartex" xmlns:cx8="http://schemas.microsoft.com/office/drawing/2016/5/14/chartex" xmlns:mc="http://schemas.openxmlformats.org/markup-compatibility/2006" xmlns:aink="http://schemas.microsoft.com/office/drawing/2016/ink" xmlns:am3d="http://schemas.microsoft.com/office/drawing/2017/model3d" xmlns:o="urn:schemas-microsoft-com:office:office" xmlns:r="http://schemas.openxmlformats.org/officeDocument/2006/relationships" xmlns:m="http://schemas.openxmlformats.org/officeDocument/2006/math" xmlns:v="urn:schemas-microsoft-com:vml" xmlns:wp14="http://schemas.microsoft.com/office/word/2010/wordprocessingDrawing" xmlns:wp="http://schemas.openxmlformats.org/drawingml/2006/wordprocessingDrawing" xmlns:w10="urn:schemas-microsoft-com:office:word" xmlns:w="http://schemas.openxmlformats.org/wordprocessingml/2006/main" xmlns:w14="http://schemas.microsoft.com/office/word/2010/wordml" xmlns:w15="http://schemas.microsoft.com/office/word/2012/wordml" xmlns:w16cex="http://schemas.microsoft.com/office/word/2018/wordml/cex" xmlns:w16cid="http://schemas.microsoft.com/office/word/2016/wordml/cid" xmlns:w16="http://schemas.microsoft.com/office/word/2018/wordml" xmlns:w16se="http://schemas.microsoft.com/office/word/2015/wordml/symex" xmlns:wpg="http://schemas.microsoft.com/office/word/2010/wordprocessingGroup" xmlns:wpi="http://schemas.microsoft.com/office/word/2010/wordprocessingInk" xmlns:wne="http://schemas.microsoft.com/office/word/2006/wordml" xmlns:wps="http://schemas.microsoft.com/office/word/2010/wordprocessingShape" mc:Ignorable="w14 w15 w16se w16cid w16 w16cex wp14">
   <w:endnote w:type="separator" w:id="-1">
     <w:p>
       <w:pPr>
@@ -4804,8 +7603,61 @@
 </w:endnotes>
 </file>
 
+<file path=word/footer1.xml><?xml version="1.0" encoding="utf-8"?>
+<w:ftr xmlns:wpc="http://schemas.microsoft.com/office/word/2010/wordprocessingCanvas" xmlns:cx="http://schemas.microsoft.com/office/drawing/2014/chartex" xmlns:cx1="http://schemas.microsoft.com/office/drawing/2015/9/8/chartex" xmlns:cx2="http://schemas.microsoft.com/office/drawing/2015/10/21/chartex" xmlns:cx3="http://schemas.microsoft.com/office/drawing/2016/5/9/chartex" xmlns:cx4="http://schemas.microsoft.com/office/drawing/2016/5/10/chartex" xmlns:cx5="http://schemas.microsoft.com/office/drawing/2016/5/11/chartex" xmlns:cx6="http://schemas.microsoft.com/office/drawing/2016/5/12/chartex" xmlns:cx7="http://schemas.microsoft.com/office/drawing/2016/5/13/chartex" xmlns:cx8="http://schemas.microsoft.com/office/drawing/2016/5/14/chartex" xmlns:mc="http://schemas.openxmlformats.org/markup-compatibility/2006" xmlns:aink="http://schemas.microsoft.com/office/drawing/2016/ink" xmlns:am3d="http://schemas.microsoft.com/office/drawing/2017/model3d" xmlns:o="urn:schemas-microsoft-com:office:office" xmlns:r="http://schemas.openxmlformats.org/officeDocument/2006/relationships" xmlns:m="http://schemas.openxmlformats.org/officeDocument/2006/math" xmlns:v="urn:schemas-microsoft-com:vml" xmlns:wp14="http://schemas.microsoft.com/office/word/2010/wordprocessingDrawing" xmlns:wp="http://schemas.openxmlformats.org/drawingml/2006/wordprocessingDrawing" xmlns:w10="urn:schemas-microsoft-com:office:word" xmlns:w="http://schemas.openxmlformats.org/wordprocessingml/2006/main" xmlns:w14="http://schemas.microsoft.com/office/word/2010/wordml" xmlns:w15="http://schemas.microsoft.com/office/word/2012/wordml" xmlns:w16cex="http://schemas.microsoft.com/office/word/2018/wordml/cex" xmlns:w16cid="http://schemas.microsoft.com/office/word/2016/wordml/cid" xmlns:w16="http://schemas.microsoft.com/office/word/2018/wordml" xmlns:w16se="http://schemas.microsoft.com/office/word/2015/wordml/symex" xmlns:wpg="http://schemas.microsoft.com/office/word/2010/wordprocessingGroup" xmlns:wpi="http://schemas.microsoft.com/office/word/2010/wordprocessingInk" xmlns:wne="http://schemas.microsoft.com/office/word/2006/wordml" xmlns:wps="http://schemas.microsoft.com/office/word/2010/wordprocessingShape" mc:Ignorable="w14 w15 w16se w16cid w16 w16cex wp14">
+  <w:sdt>
+    <w:sdtPr>
+      <w:id w:val="1603223231"/>
+      <w:docPartObj>
+        <w:docPartGallery w:val="Page Numbers (Bottom of Page)"/>
+        <w:docPartUnique/>
+      </w:docPartObj>
+    </w:sdtPr>
+    <w:sdtEndPr>
+      <w:rPr>
+        <w:noProof/>
+      </w:rPr>
+    </w:sdtEndPr>
+    <w:sdtContent>
+      <w:p>
+        <w:pPr>
+          <w:pStyle w:val="Footer"/>
+          <w:jc w:val="center"/>
+        </w:pPr>
+        <w:r>
+          <w:fldChar w:fldCharType="begin"/>
+        </w:r>
+        <w:r>
+          <w:instrText xml:space="preserve"> PAGE   \* MERGEFORMAT </w:instrText>
+        </w:r>
+        <w:r>
+          <w:fldChar w:fldCharType="separate"/>
+        </w:r>
+        <w:r>
+          <w:rPr>
+            <w:noProof/>
+          </w:rPr>
+          <w:t>2</w:t>
+        </w:r>
+        <w:r>
+          <w:rPr>
+            <w:noProof/>
+          </w:rPr>
+          <w:fldChar w:fldCharType="end"/>
+        </w:r>
+      </w:p>
+    </w:sdtContent>
+  </w:sdt>
+  <w:p>
+    <w:pPr>
+      <w:pStyle w:val="Footer"/>
+    </w:pPr>
+  </w:p>
+</w:ftr>
+</file>
+
 <file path=word/footnotes.xml><?xml version="1.0" encoding="utf-8"?>
-<w:footnotes xmlns:wpc="http://schemas.microsoft.com/office/word/2010/wordprocessingCanvas" xmlns:cx="http://schemas.microsoft.com/office/drawing/2014/chartex" xmlns:cx1="http://schemas.microsoft.com/office/drawing/2015/9/8/chartex" xmlns:cx2="http://schemas.microsoft.com/office/drawing/2015/10/21/chartex" xmlns:cx3="http://schemas.microsoft.com/office/drawing/2016/5/9/chartex" xmlns:cx4="http://schemas.microsoft.com/office/drawing/2016/5/10/chartex" xmlns:cx5="http://schemas.microsoft.com/office/drawing/2016/5/11/chartex" xmlns:cx6="http://schemas.microsoft.com/office/drawing/2016/5/12/chartex" xmlns:cx7="http://schemas.microsoft.com/office/drawing/2016/5/13/chartex" xmlns:cx8="http://schemas.microsoft.com/office/drawing/2016/5/14/chartex" xmlns:mc="http://schemas.openxmlformats.org/markup-compatibility/2006" xmlns:aink="http://schemas.microsoft.com/office/drawing/2016/ink" xmlns:am3d="http://schemas.microsoft.com/office/drawing/2017/model3d" xmlns:o="urn:schemas-microsoft-com:office:office" xmlns:r="http://schemas.openxmlformats.org/officeDocument/2006/relationships" xmlns:m="http://schemas.openxmlformats.org/officeDocument/2006/math" xmlns:v="urn:schemas-microsoft-com:vml" xmlns:wp14="http://schemas.microsoft.com/office/word/2010/wordprocessingDrawing" xmlns:wp="http://schemas.openxmlformats.org/drawingml/2006/wordprocessingDrawing" xmlns:w10="urn:schemas-microsoft-com:office:word" xmlns:w="http://schemas.openxmlformats.org/wordprocessingml/2006/main" xmlns:w14="http://schemas.microsoft.com/office/word/2010/wordml" xmlns:w15="http://schemas.microsoft.com/office/word/2012/wordml" xmlns:w16cex="http://schemas.microsoft.com/office/word/2018/wordml/cex" xmlns:w16cid="http://schemas.microsoft.com/office/word/2016/wordml/cid" xmlns:w16="http://schemas.microsoft.com/office/word/2018/wordml" xmlns:w16sdtdh="http://schemas.microsoft.com/office/word/2020/wordml/sdtdatahash" xmlns:w16se="http://schemas.microsoft.com/office/word/2015/wordml/symex" xmlns:wpg="http://schemas.microsoft.com/office/word/2010/wordprocessingGroup" xmlns:wpi="http://schemas.microsoft.com/office/word/2010/wordprocessingInk" xmlns:wne="http://schemas.microsoft.com/office/word/2006/wordml" xmlns:wps="http://schemas.microsoft.com/office/word/2010/wordprocessingShape" mc:Ignorable="w14 w15 w16se w16cid w16 w16cex w16sdtdh wp14">
+<w:footnotes xmlns:wpc="http://schemas.microsoft.com/office/word/2010/wordprocessingCanvas" xmlns:cx="http://schemas.microsoft.com/office/drawing/2014/chartex" xmlns:cx1="http://schemas.microsoft.com/office/drawing/2015/9/8/chartex" xmlns:cx2="http://schemas.microsoft.com/office/drawing/2015/10/21/chartex" xmlns:cx3="http://schemas.microsoft.com/office/drawing/2016/5/9/chartex" xmlns:cx4="http://schemas.microsoft.com/office/drawing/2016/5/10/chartex" xmlns:cx5="http://schemas.microsoft.com/office/drawing/2016/5/11/chartex" xmlns:cx6="http://schemas.microsoft.com/office/drawing/2016/5/12/chartex" xmlns:cx7="http://schemas.microsoft.com/office/drawing/2016/5/13/chartex" xmlns:cx8="http://schemas.microsoft.com/office/drawing/2016/5/14/chartex" xmlns:mc="http://schemas.openxmlformats.org/markup-compatibility/2006" xmlns:aink="http://schemas.microsoft.com/office/drawing/2016/ink" xmlns:am3d="http://schemas.microsoft.com/office/drawing/2017/model3d" xmlns:o="urn:schemas-microsoft-com:office:office" xmlns:r="http://schemas.openxmlformats.org/officeDocument/2006/relationships" xmlns:m="http://schemas.openxmlformats.org/officeDocument/2006/math" xmlns:v="urn:schemas-microsoft-com:vml" xmlns:wp14="http://schemas.microsoft.com/office/word/2010/wordprocessingDrawing" xmlns:wp="http://schemas.openxmlformats.org/drawingml/2006/wordprocessingDrawing" xmlns:w10="urn:schemas-microsoft-com:office:word" xmlns:w="http://schemas.openxmlformats.org/wordprocessingml/2006/main" xmlns:w14="http://schemas.microsoft.com/office/word/2010/wordml" xmlns:w15="http://schemas.microsoft.com/office/word/2012/wordml" xmlns:w16cex="http://schemas.microsoft.com/office/word/2018/wordml/cex" xmlns:w16cid="http://schemas.microsoft.com/office/word/2016/wordml/cid" xmlns:w16="http://schemas.microsoft.com/office/word/2018/wordml" xmlns:w16se="http://schemas.microsoft.com/office/word/2015/wordml/symex" xmlns:wpg="http://schemas.microsoft.com/office/word/2010/wordprocessingGroup" xmlns:wpi="http://schemas.microsoft.com/office/word/2010/wordprocessingInk" xmlns:wne="http://schemas.microsoft.com/office/word/2006/wordml" xmlns:wps="http://schemas.microsoft.com/office/word/2010/wordprocessingShape" mc:Ignorable="w14 w15 w16se w16cid w16 w16cex wp14">
   <w:footnote w:type="separator" w:id="-1">
     <w:p>
       <w:pPr>
@@ -4830,7 +7682,7 @@
 </file>
 
 <file path=word/numbering.xml><?xml version="1.0" encoding="utf-8"?>
-<w:numbering xmlns:wpc="http://schemas.microsoft.com/office/word/2010/wordprocessingCanvas" xmlns:cx="http://schemas.microsoft.com/office/drawing/2014/chartex" xmlns:cx1="http://schemas.microsoft.com/office/drawing/2015/9/8/chartex" xmlns:cx2="http://schemas.microsoft.com/office/drawing/2015/10/21/chartex" xmlns:cx3="http://schemas.microsoft.com/office/drawing/2016/5/9/chartex" xmlns:cx4="http://schemas.microsoft.com/office/drawing/2016/5/10/chartex" xmlns:cx5="http://schemas.microsoft.com/office/drawing/2016/5/11/chartex" xmlns:cx6="http://schemas.microsoft.com/office/drawing/2016/5/12/chartex" xmlns:cx7="http://schemas.microsoft.com/office/drawing/2016/5/13/chartex" xmlns:cx8="http://schemas.microsoft.com/office/drawing/2016/5/14/chartex" xmlns:mc="http://schemas.openxmlformats.org/markup-compatibility/2006" xmlns:aink="http://schemas.microsoft.com/office/drawing/2016/ink" xmlns:am3d="http://schemas.microsoft.com/office/drawing/2017/model3d" xmlns:o="urn:schemas-microsoft-com:office:office" xmlns:r="http://schemas.openxmlformats.org/officeDocument/2006/relationships" xmlns:m="http://schemas.openxmlformats.org/officeDocument/2006/math" xmlns:v="urn:schemas-microsoft-com:vml" xmlns:wp14="http://schemas.microsoft.com/office/word/2010/wordprocessingDrawing" xmlns:wp="http://schemas.openxmlformats.org/drawingml/2006/wordprocessingDrawing" xmlns:w10="urn:schemas-microsoft-com:office:word" xmlns:w="http://schemas.openxmlformats.org/wordprocessingml/2006/main" xmlns:w14="http://schemas.microsoft.com/office/word/2010/wordml" xmlns:w15="http://schemas.microsoft.com/office/word/2012/wordml" xmlns:w16cex="http://schemas.microsoft.com/office/word/2018/wordml/cex" xmlns:w16cid="http://schemas.microsoft.com/office/word/2016/wordml/cid" xmlns:w16="http://schemas.microsoft.com/office/word/2018/wordml" xmlns:w16sdtdh="http://schemas.microsoft.com/office/word/2020/wordml/sdtdatahash" xmlns:w16se="http://schemas.microsoft.com/office/word/2015/wordml/symex" xmlns:wpg="http://schemas.microsoft.com/office/word/2010/wordprocessingGroup" xmlns:wpi="http://schemas.microsoft.com/office/word/2010/wordprocessingInk" xmlns:wne="http://schemas.microsoft.com/office/word/2006/wordml" xmlns:wps="http://schemas.microsoft.com/office/word/2010/wordprocessingShape" mc:Ignorable="w14 w15 w16se w16cid w16 w16cex w16sdtdh wp14">
+<w:numbering xmlns:wpc="http://schemas.microsoft.com/office/word/2010/wordprocessingCanvas" xmlns:cx="http://schemas.microsoft.com/office/drawing/2014/chartex" xmlns:cx1="http://schemas.microsoft.com/office/drawing/2015/9/8/chartex" xmlns:cx2="http://schemas.microsoft.com/office/drawing/2015/10/21/chartex" xmlns:cx3="http://schemas.microsoft.com/office/drawing/2016/5/9/chartex" xmlns:cx4="http://schemas.microsoft.com/office/drawing/2016/5/10/chartex" xmlns:cx5="http://schemas.microsoft.com/office/drawing/2016/5/11/chartex" xmlns:cx6="http://schemas.microsoft.com/office/drawing/2016/5/12/chartex" xmlns:cx7="http://schemas.microsoft.com/office/drawing/2016/5/13/chartex" xmlns:cx8="http://schemas.microsoft.com/office/drawing/2016/5/14/chartex" xmlns:mc="http://schemas.openxmlformats.org/markup-compatibility/2006" xmlns:aink="http://schemas.microsoft.com/office/drawing/2016/ink" xmlns:am3d="http://schemas.microsoft.com/office/drawing/2017/model3d" xmlns:o="urn:schemas-microsoft-com:office:office" xmlns:r="http://schemas.openxmlformats.org/officeDocument/2006/relationships" xmlns:m="http://schemas.openxmlformats.org/officeDocument/2006/math" xmlns:v="urn:schemas-microsoft-com:vml" xmlns:wp14="http://schemas.microsoft.com/office/word/2010/wordprocessingDrawing" xmlns:wp="http://schemas.openxmlformats.org/drawingml/2006/wordprocessingDrawing" xmlns:w10="urn:schemas-microsoft-com:office:word" xmlns:w="http://schemas.openxmlformats.org/wordprocessingml/2006/main" xmlns:w14="http://schemas.microsoft.com/office/word/2010/wordml" xmlns:w15="http://schemas.microsoft.com/office/word/2012/wordml" xmlns:w16cex="http://schemas.microsoft.com/office/word/2018/wordml/cex" xmlns:w16cid="http://schemas.microsoft.com/office/word/2016/wordml/cid" xmlns:w16="http://schemas.microsoft.com/office/word/2018/wordml" xmlns:w16se="http://schemas.microsoft.com/office/word/2015/wordml/symex" xmlns:wpg="http://schemas.microsoft.com/office/word/2010/wordprocessingGroup" xmlns:wpi="http://schemas.microsoft.com/office/word/2010/wordprocessingInk" xmlns:wne="http://schemas.microsoft.com/office/word/2006/wordml" xmlns:wps="http://schemas.microsoft.com/office/word/2010/wordprocessingShape" mc:Ignorable="w14 w15 w16se w16cid w16 w16cex wp14">
   <w:abstractNum w:abstractNumId="0" w15:restartNumberingAfterBreak="0">
     <w:nsid w:val="18454F85"/>
     <w:multiLevelType w:val="hybridMultilevel"/>
@@ -4945,6 +7797,119 @@
     </w:lvl>
   </w:abstractNum>
   <w:abstractNum w:abstractNumId="1" w15:restartNumberingAfterBreak="0">
+    <w:nsid w:val="50CC6BDA"/>
+    <w:multiLevelType w:val="hybridMultilevel"/>
+    <w:tmpl w:val="B05E75B6"/>
+    <w:lvl w:ilvl="0" w:tplc="4009000B">
+      <w:start w:val="1"/>
+      <w:numFmt w:val="bullet"/>
+      <w:lvlText w:val=""/>
+      <w:lvlJc w:val="left"/>
+      <w:pPr>
+        <w:ind w:left="720" w:hanging="360"/>
+      </w:pPr>
+      <w:rPr>
+        <w:rFonts w:ascii="Wingdings" w:hAnsi="Wingdings" w:hint="default"/>
+      </w:rPr>
+    </w:lvl>
+    <w:lvl w:ilvl="1" w:tplc="40090003" w:tentative="1">
+      <w:start w:val="1"/>
+      <w:numFmt w:val="bullet"/>
+      <w:lvlText w:val="o"/>
+      <w:lvlJc w:val="left"/>
+      <w:pPr>
+        <w:ind w:left="1440" w:hanging="360"/>
+      </w:pPr>
+      <w:rPr>
+        <w:rFonts w:ascii="Courier New" w:hAnsi="Courier New" w:cs="Courier New" w:hint="default"/>
+      </w:rPr>
+    </w:lvl>
+    <w:lvl w:ilvl="2" w:tplc="40090005" w:tentative="1">
+      <w:start w:val="1"/>
+      <w:numFmt w:val="bullet"/>
+      <w:lvlText w:val=""/>
+      <w:lvlJc w:val="left"/>
+      <w:pPr>
+        <w:ind w:left="2160" w:hanging="360"/>
+      </w:pPr>
+      <w:rPr>
+        <w:rFonts w:ascii="Wingdings" w:hAnsi="Wingdings" w:hint="default"/>
+      </w:rPr>
+    </w:lvl>
+    <w:lvl w:ilvl="3" w:tplc="40090001" w:tentative="1">
+      <w:start w:val="1"/>
+      <w:numFmt w:val="bullet"/>
+      <w:lvlText w:val=""/>
+      <w:lvlJc w:val="left"/>
+      <w:pPr>
+        <w:ind w:left="2880" w:hanging="360"/>
+      </w:pPr>
+      <w:rPr>
+        <w:rFonts w:ascii="Symbol" w:hAnsi="Symbol" w:hint="default"/>
+      </w:rPr>
+    </w:lvl>
+    <w:lvl w:ilvl="4" w:tplc="40090003" w:tentative="1">
+      <w:start w:val="1"/>
+      <w:numFmt w:val="bullet"/>
+      <w:lvlText w:val="o"/>
+      <w:lvlJc w:val="left"/>
+      <w:pPr>
+        <w:ind w:left="3600" w:hanging="360"/>
+      </w:pPr>
+      <w:rPr>
+        <w:rFonts w:ascii="Courier New" w:hAnsi="Courier New" w:cs="Courier New" w:hint="default"/>
+      </w:rPr>
+    </w:lvl>
+    <w:lvl w:ilvl="5" w:tplc="40090005" w:tentative="1">
+      <w:start w:val="1"/>
+      <w:numFmt w:val="bullet"/>
+      <w:lvlText w:val=""/>
+      <w:lvlJc w:val="left"/>
+      <w:pPr>
+        <w:ind w:left="4320" w:hanging="360"/>
+      </w:pPr>
+      <w:rPr>
+        <w:rFonts w:ascii="Wingdings" w:hAnsi="Wingdings" w:hint="default"/>
+      </w:rPr>
+    </w:lvl>
+    <w:lvl w:ilvl="6" w:tplc="40090001" w:tentative="1">
+      <w:start w:val="1"/>
+      <w:numFmt w:val="bullet"/>
+      <w:lvlText w:val=""/>
+      <w:lvlJc w:val="left"/>
+      <w:pPr>
+        <w:ind w:left="5040" w:hanging="360"/>
+      </w:pPr>
+      <w:rPr>
+        <w:rFonts w:ascii="Symbol" w:hAnsi="Symbol" w:hint="default"/>
+      </w:rPr>
+    </w:lvl>
+    <w:lvl w:ilvl="7" w:tplc="40090003" w:tentative="1">
+      <w:start w:val="1"/>
+      <w:numFmt w:val="bullet"/>
+      <w:lvlText w:val="o"/>
+      <w:lvlJc w:val="left"/>
+      <w:pPr>
+        <w:ind w:left="5760" w:hanging="360"/>
+      </w:pPr>
+      <w:rPr>
+        <w:rFonts w:ascii="Courier New" w:hAnsi="Courier New" w:cs="Courier New" w:hint="default"/>
+      </w:rPr>
+    </w:lvl>
+    <w:lvl w:ilvl="8" w:tplc="40090005" w:tentative="1">
+      <w:start w:val="1"/>
+      <w:numFmt w:val="bullet"/>
+      <w:lvlText w:val=""/>
+      <w:lvlJc w:val="left"/>
+      <w:pPr>
+        <w:ind w:left="6480" w:hanging="360"/>
+      </w:pPr>
+      <w:rPr>
+        <w:rFonts w:ascii="Wingdings" w:hAnsi="Wingdings" w:hint="default"/>
+      </w:rPr>
+    </w:lvl>
+  </w:abstractNum>
+  <w:abstractNum w:abstractNumId="2" w15:restartNumberingAfterBreak="0">
     <w:nsid w:val="689F6116"/>
     <w:multiLevelType w:val="hybridMultilevel"/>
     <w:tmpl w:val="D8DC0952"/>
@@ -5056,7 +8021,7 @@
       </w:rPr>
     </w:lvl>
   </w:abstractNum>
-  <w:abstractNum w:abstractNumId="2" w15:restartNumberingAfterBreak="0">
+  <w:abstractNum w:abstractNumId="3" w15:restartNumberingAfterBreak="0">
     <w:nsid w:val="6F6703B1"/>
     <w:multiLevelType w:val="hybridMultilevel"/>
     <w:tmpl w:val="A268FCA2"/>
@@ -5169,19 +8134,22 @@
     </w:lvl>
   </w:abstractNum>
   <w:num w:numId="1">
-    <w:abstractNumId w:val="1"/>
+    <w:abstractNumId w:val="2"/>
   </w:num>
   <w:num w:numId="2">
     <w:abstractNumId w:val="0"/>
   </w:num>
   <w:num w:numId="3">
-    <w:abstractNumId w:val="2"/>
+    <w:abstractNumId w:val="3"/>
+  </w:num>
+  <w:num w:numId="4">
+    <w:abstractNumId w:val="1"/>
   </w:num>
 </w:numbering>
 </file>
 
 <file path=word/styles.xml><?xml version="1.0" encoding="utf-8"?>
-<w:styles xmlns:mc="http://schemas.openxmlformats.org/markup-compatibility/2006" xmlns:r="http://schemas.openxmlformats.org/officeDocument/2006/relationships" xmlns:w="http://schemas.openxmlformats.org/wordprocessingml/2006/main" xmlns:w14="http://schemas.microsoft.com/office/word/2010/wordml" xmlns:w15="http://schemas.microsoft.com/office/word/2012/wordml" xmlns:w16cex="http://schemas.microsoft.com/office/word/2018/wordml/cex" xmlns:w16cid="http://schemas.microsoft.com/office/word/2016/wordml/cid" xmlns:w16="http://schemas.microsoft.com/office/word/2018/wordml" xmlns:w16sdtdh="http://schemas.microsoft.com/office/word/2020/wordml/sdtdatahash" xmlns:w16se="http://schemas.microsoft.com/office/word/2015/wordml/symex" mc:Ignorable="w14 w15 w16se w16cid w16 w16cex w16sdtdh">
+<w:styles xmlns:mc="http://schemas.openxmlformats.org/markup-compatibility/2006" xmlns:r="http://schemas.openxmlformats.org/officeDocument/2006/relationships" xmlns:w="http://schemas.openxmlformats.org/wordprocessingml/2006/main" xmlns:w14="http://schemas.microsoft.com/office/word/2010/wordml" xmlns:w15="http://schemas.microsoft.com/office/word/2012/wordml" xmlns:w16cex="http://schemas.microsoft.com/office/word/2018/wordml/cex" xmlns:w16cid="http://schemas.microsoft.com/office/word/2016/wordml/cid" xmlns:w16="http://schemas.microsoft.com/office/word/2018/wordml" xmlns:w16se="http://schemas.microsoft.com/office/word/2015/wordml/symex" mc:Ignorable="w14 w15 w16se w16cid w16 w16cex">
   <w:docDefaults>
     <w:rPrDefault>
       <w:rPr>
@@ -5704,6 +8672,22 @@
     <w:uiPriority w:val="99"/>
     <w:rsid w:val="00777B3F"/>
   </w:style>
+  <w:style w:type="paragraph" w:styleId="NormalWeb">
+    <w:name w:val="Normal (Web)"/>
+    <w:basedOn w:val="Normal"/>
+    <w:uiPriority w:val="99"/>
+    <w:unhideWhenUsed/>
+    <w:rsid w:val="00DD0C74"/>
+    <w:pPr>
+      <w:spacing w:before="100" w:beforeAutospacing="1" w:after="100" w:afterAutospacing="1" w:line="240" w:lineRule="auto"/>
+    </w:pPr>
+    <w:rPr>
+      <w:rFonts w:ascii="Times New Roman" w:eastAsia="Times New Roman" w:hAnsi="Times New Roman" w:cs="Times New Roman"/>
+      <w:sz w:val="24"/>
+      <w:szCs w:val="24"/>
+      <w:lang w:eastAsia="en-IN"/>
+    </w:rPr>
+  </w:style>
 </w:styles>
 </file>
 

</xml_diff>